<commit_message>
Update design document: mark not implemented as yellow.
</commit_message>
<xml_diff>
--- a/Documentation/Дизайн документ для моего рогалика.docx
+++ b/Documentation/Дизайн документ для моего рогалика.docx
@@ -1,6 +1,6 @@
 
 <file path=word/document.xml><?xml version="1.0" encoding="utf-8"?>
-<w:document xmlns:wpc="http://schemas.microsoft.com/office/word/2010/wordprocessingCanvas" xmlns:cx="http://schemas.microsoft.com/office/drawing/2014/chartex" xmlns:cx1="http://schemas.microsoft.com/office/drawing/2015/9/8/chartex" xmlns:cx2="http://schemas.microsoft.com/office/drawing/2015/10/21/chartex" xmlns:cx3="http://schemas.microsoft.com/office/drawing/2016/5/9/chartex" xmlns:cx4="http://schemas.microsoft.com/office/drawing/2016/5/10/chartex" xmlns:cx5="http://schemas.microsoft.com/office/drawing/2016/5/11/chartex" xmlns:cx6="http://schemas.microsoft.com/office/drawing/2016/5/12/chartex" xmlns:cx7="http://schemas.microsoft.com/office/drawing/2016/5/13/chartex" xmlns:cx8="http://schemas.microsoft.com/office/drawing/2016/5/14/chartex" xmlns:mc="http://schemas.openxmlformats.org/markup-compatibility/2006" xmlns:aink="http://schemas.microsoft.com/office/drawing/2016/ink" xmlns:am3d="http://schemas.microsoft.com/office/drawing/2017/model3d" xmlns:o="urn:schemas-microsoft-com:office:office" xmlns:r="http://schemas.openxmlformats.org/officeDocument/2006/relationships" xmlns:m="http://schemas.openxmlformats.org/officeDocument/2006/math" xmlns:v="urn:schemas-microsoft-com:vml" xmlns:wp14="http://schemas.microsoft.com/office/word/2010/wordprocessingDrawing" xmlns:wp="http://schemas.openxmlformats.org/drawingml/2006/wordprocessingDrawing" xmlns:w10="urn:schemas-microsoft-com:office:word" xmlns:w="http://schemas.openxmlformats.org/wordprocessingml/2006/main" xmlns:w14="http://schemas.microsoft.com/office/word/2010/wordml" xmlns:w15="http://schemas.microsoft.com/office/word/2012/wordml" xmlns:w16cid="http://schemas.microsoft.com/office/word/2016/wordml/cid" xmlns:w16se="http://schemas.microsoft.com/office/word/2015/wordml/symex" xmlns:wpg="http://schemas.microsoft.com/office/word/2010/wordprocessingGroup" xmlns:wpi="http://schemas.microsoft.com/office/word/2010/wordprocessingInk" xmlns:wne="http://schemas.microsoft.com/office/word/2006/wordml" xmlns:wps="http://schemas.microsoft.com/office/word/2010/wordprocessingShape" mc:Ignorable="w14 w15 w16se w16cid wp14">
+<w:document xmlns:wpc="http://schemas.microsoft.com/office/word/2010/wordprocessingCanvas" xmlns:cx="http://schemas.microsoft.com/office/drawing/2014/chartex" xmlns:cx1="http://schemas.microsoft.com/office/drawing/2015/9/8/chartex" xmlns:cx2="http://schemas.microsoft.com/office/drawing/2015/10/21/chartex" xmlns:cx3="http://schemas.microsoft.com/office/drawing/2016/5/9/chartex" xmlns:cx4="http://schemas.microsoft.com/office/drawing/2016/5/10/chartex" xmlns:cx5="http://schemas.microsoft.com/office/drawing/2016/5/11/chartex" xmlns:cx6="http://schemas.microsoft.com/office/drawing/2016/5/12/chartex" xmlns:cx7="http://schemas.microsoft.com/office/drawing/2016/5/13/chartex" xmlns:cx8="http://schemas.microsoft.com/office/drawing/2016/5/14/chartex" xmlns:mc="http://schemas.openxmlformats.org/markup-compatibility/2006" xmlns:aink="http://schemas.microsoft.com/office/drawing/2016/ink" xmlns:am3d="http://schemas.microsoft.com/office/drawing/2017/model3d" xmlns:o="urn:schemas-microsoft-com:office:office" xmlns:oel="http://schemas.microsoft.com/office/2019/extlst" xmlns:r="http://schemas.openxmlformats.org/officeDocument/2006/relationships" xmlns:m="http://schemas.openxmlformats.org/officeDocument/2006/math" xmlns:v="urn:schemas-microsoft-com:vml" xmlns:wp14="http://schemas.microsoft.com/office/word/2010/wordprocessingDrawing" xmlns:wp="http://schemas.openxmlformats.org/drawingml/2006/wordprocessingDrawing" xmlns:w10="urn:schemas-microsoft-com:office:word" xmlns:w="http://schemas.openxmlformats.org/wordprocessingml/2006/main" xmlns:w14="http://schemas.microsoft.com/office/word/2010/wordml" xmlns:w15="http://schemas.microsoft.com/office/word/2012/wordml" xmlns:w16cex="http://schemas.microsoft.com/office/word/2018/wordml/cex" xmlns:w16cid="http://schemas.microsoft.com/office/word/2016/wordml/cid" xmlns:w16="http://schemas.microsoft.com/office/word/2018/wordml" xmlns:w16du="http://schemas.microsoft.com/office/word/2023/wordml/word16du" xmlns:w16sdtdh="http://schemas.microsoft.com/office/word/2020/wordml/sdtdatahash" xmlns:w16se="http://schemas.microsoft.com/office/word/2015/wordml/symex" xmlns:wpg="http://schemas.microsoft.com/office/word/2010/wordprocessingGroup" xmlns:wpi="http://schemas.microsoft.com/office/word/2010/wordprocessingInk" xmlns:wne="http://schemas.microsoft.com/office/word/2006/wordml" xmlns:wps="http://schemas.microsoft.com/office/word/2010/wordprocessingShape" mc:Ignorable="w14 w15 w16se w16cid w16 w16cex w16sdtdh w16du wp14">
   <w:body>
     <w:sdt>
       <w:sdtPr>
@@ -19,7 +19,6 @@
           <w:docPartUnique/>
         </w:docPartObj>
       </w:sdtPr>
-      <w:sdtEndPr/>
       <w:sdtContent>
         <w:p>
           <w:pPr>
@@ -1330,7 +1329,25 @@
           <w:sz w:val="24"/>
           <w:szCs w:val="24"/>
         </w:rPr>
-        <w:t xml:space="preserve">Время мира измеряется по современному </w:t>
+        <w:t xml:space="preserve">Время мира измеряется </w:t>
+      </w:r>
+      <w:proofErr w:type="gramStart"/>
+      <w:r>
+        <w:rPr>
+          <w:rFonts w:ascii="Times New Roman" w:hAnsi="Times New Roman" w:cs="Times New Roman"/>
+          <w:sz w:val="24"/>
+          <w:szCs w:val="24"/>
+        </w:rPr>
+        <w:t>по современному</w:t>
+      </w:r>
+      <w:proofErr w:type="gramEnd"/>
+      <w:r>
+        <w:rPr>
+          <w:rFonts w:ascii="Times New Roman" w:hAnsi="Times New Roman" w:cs="Times New Roman"/>
+          <w:sz w:val="24"/>
+          <w:szCs w:val="24"/>
+        </w:rPr>
+        <w:t xml:space="preserve"> </w:t>
       </w:r>
       <w:hyperlink r:id="rId6" w:history="1">
         <w:r>
@@ -1363,13 +1380,23 @@
           <w:szCs w:val="24"/>
         </w:rPr>
       </w:pPr>
-      <w:r>
-        <w:rPr>
-          <w:rFonts w:ascii="Times New Roman" w:hAnsi="Times New Roman" w:cs="Times New Roman"/>
-          <w:sz w:val="24"/>
-          <w:szCs w:val="24"/>
-        </w:rPr>
-        <w:t>Согласно дате сменяются сезоны года (</w:t>
+      <w:proofErr w:type="gramStart"/>
+      <w:r>
+        <w:rPr>
+          <w:rFonts w:ascii="Times New Roman" w:hAnsi="Times New Roman" w:cs="Times New Roman"/>
+          <w:sz w:val="24"/>
+          <w:szCs w:val="24"/>
+        </w:rPr>
+        <w:t>Согласно дате</w:t>
+      </w:r>
+      <w:proofErr w:type="gramEnd"/>
+      <w:r>
+        <w:rPr>
+          <w:rFonts w:ascii="Times New Roman" w:hAnsi="Times New Roman" w:cs="Times New Roman"/>
+          <w:sz w:val="24"/>
+          <w:szCs w:val="24"/>
+        </w:rPr>
+        <w:t xml:space="preserve"> сменяются сезоны года (</w:t>
       </w:r>
       <w:r>
         <w:rPr>
@@ -1502,15 +1529,25 @@
           <w:rFonts w:ascii="Times New Roman" w:hAnsi="Times New Roman" w:cs="Times New Roman"/>
           <w:sz w:val="24"/>
           <w:szCs w:val="24"/>
-        </w:rPr>
-      </w:pPr>
-      <w:r>
-        <w:rPr>
-          <w:rFonts w:ascii="Times New Roman" w:hAnsi="Times New Roman" w:cs="Times New Roman"/>
-          <w:sz w:val="24"/>
-          <w:szCs w:val="24"/>
-        </w:rPr>
-        <w:t>Некоторые объекты являются издающими звук – такие слышно на некотором расстоянии, определяемом «развитостью» ушей наблюдателя, вне зависимости от наличия на пути звука стен и объектов.</w:t>
+          <w:highlight w:val="yellow"/>
+        </w:rPr>
+      </w:pPr>
+      <w:r>
+        <w:rPr>
+          <w:rFonts w:ascii="Times New Roman" w:hAnsi="Times New Roman" w:cs="Times New Roman"/>
+          <w:sz w:val="24"/>
+          <w:szCs w:val="24"/>
+        </w:rPr>
+        <w:t xml:space="preserve">Некоторые объекты являются издающими звук – такие слышно на некотором </w:t>
+      </w:r>
+      <w:r>
+        <w:rPr>
+          <w:rFonts w:ascii="Times New Roman" w:hAnsi="Times New Roman" w:cs="Times New Roman"/>
+          <w:sz w:val="24"/>
+          <w:szCs w:val="24"/>
+          <w:highlight w:val="yellow"/>
+        </w:rPr>
+        <w:t>расстоянии, определяемом «развитостью» ушей наблюдателя, вне зависимости от наличия на пути звука стен и объектов.</w:t>
       </w:r>
     </w:p>
     <w:p>
@@ -1522,13 +1559,15 @@
           <w:rFonts w:ascii="Times New Roman" w:hAnsi="Times New Roman" w:cs="Times New Roman"/>
           <w:sz w:val="24"/>
           <w:szCs w:val="24"/>
-        </w:rPr>
-      </w:pPr>
-      <w:r>
-        <w:rPr>
-          <w:rFonts w:ascii="Times New Roman" w:hAnsi="Times New Roman" w:cs="Times New Roman"/>
-          <w:sz w:val="24"/>
-          <w:szCs w:val="24"/>
+          <w:highlight w:val="yellow"/>
+        </w:rPr>
+      </w:pPr>
+      <w:r>
+        <w:rPr>
+          <w:rFonts w:ascii="Times New Roman" w:hAnsi="Times New Roman" w:cs="Times New Roman"/>
+          <w:sz w:val="24"/>
+          <w:szCs w:val="24"/>
+          <w:highlight w:val="yellow"/>
         </w:rPr>
         <w:t>Некоторые объекты являются издающими запах – вокруг таких и за ними при передвижении ненадолго остаётся «след», который может быть уловлен теми, кто имеет достаточно чуткий нос. При наличии ветра запаховая «аура» от неподвижных объектов смещается в направлении ветра.</w:t>
       </w:r>
@@ -1549,6 +1588,7 @@
           <w:rFonts w:ascii="Times New Roman" w:hAnsi="Times New Roman" w:cs="Times New Roman"/>
           <w:sz w:val="24"/>
           <w:szCs w:val="24"/>
+          <w:highlight w:val="yellow"/>
         </w:rPr>
         <w:t>Обратите внимание, что видимость имеют ячейки, я звук и запах издают объекты мира.</w:t>
       </w:r>
@@ -1576,6 +1616,7 @@
           <w:rFonts w:ascii="Times New Roman" w:hAnsi="Times New Roman" w:cs="Times New Roman"/>
           <w:sz w:val="24"/>
           <w:szCs w:val="24"/>
+          <w:highlight w:val="yellow"/>
         </w:rPr>
       </w:pPr>
       <w:hyperlink w:anchor="_Пространство" w:history="1">
@@ -1585,6 +1626,7 @@
             <w:rFonts w:ascii="Times New Roman" w:hAnsi="Times New Roman" w:cs="Times New Roman"/>
             <w:sz w:val="24"/>
             <w:szCs w:val="24"/>
+            <w:highlight w:val="yellow"/>
           </w:rPr>
           <w:t>Внешние</w:t>
         </w:r>
@@ -1594,6 +1636,7 @@
           <w:rFonts w:ascii="Times New Roman" w:hAnsi="Times New Roman" w:cs="Times New Roman"/>
           <w:sz w:val="24"/>
           <w:szCs w:val="24"/>
+          <w:highlight w:val="yellow"/>
         </w:rPr>
         <w:t xml:space="preserve"> ячейки имеют погоду, которая определяется:</w:t>
       </w:r>
@@ -1611,13 +1654,15 @@
           <w:rFonts w:ascii="Times New Roman" w:hAnsi="Times New Roman" w:cs="Times New Roman"/>
           <w:sz w:val="24"/>
           <w:szCs w:val="24"/>
-        </w:rPr>
-      </w:pPr>
-      <w:r>
-        <w:rPr>
-          <w:rFonts w:ascii="Times New Roman" w:hAnsi="Times New Roman" w:cs="Times New Roman"/>
-          <w:sz w:val="24"/>
-          <w:szCs w:val="24"/>
+          <w:highlight w:val="yellow"/>
+        </w:rPr>
+      </w:pPr>
+      <w:r>
+        <w:rPr>
+          <w:rFonts w:ascii="Times New Roman" w:hAnsi="Times New Roman" w:cs="Times New Roman"/>
+          <w:sz w:val="24"/>
+          <w:szCs w:val="24"/>
+          <w:highlight w:val="yellow"/>
         </w:rPr>
         <w:t>температурой (ниже или выше нуля);</w:t>
       </w:r>
@@ -1635,13 +1680,15 @@
           <w:rFonts w:ascii="Times New Roman" w:hAnsi="Times New Roman" w:cs="Times New Roman"/>
           <w:sz w:val="24"/>
           <w:szCs w:val="24"/>
-        </w:rPr>
-      </w:pPr>
-      <w:r>
-        <w:rPr>
-          <w:rFonts w:ascii="Times New Roman" w:hAnsi="Times New Roman" w:cs="Times New Roman"/>
-          <w:sz w:val="24"/>
-          <w:szCs w:val="24"/>
+          <w:highlight w:val="yellow"/>
+        </w:rPr>
+      </w:pPr>
+      <w:r>
+        <w:rPr>
+          <w:rFonts w:ascii="Times New Roman" w:hAnsi="Times New Roman" w:cs="Times New Roman"/>
+          <w:sz w:val="24"/>
+          <w:szCs w:val="24"/>
+          <w:highlight w:val="yellow"/>
         </w:rPr>
         <w:t>осадками</w:t>
       </w:r>
@@ -1650,6 +1697,7 @@
           <w:rFonts w:ascii="Times New Roman" w:hAnsi="Times New Roman" w:cs="Times New Roman"/>
           <w:sz w:val="24"/>
           <w:szCs w:val="24"/>
+          <w:highlight w:val="yellow"/>
         </w:rPr>
         <w:t>;</w:t>
       </w:r>
@@ -1667,13 +1715,15 @@
           <w:rFonts w:ascii="Times New Roman" w:hAnsi="Times New Roman" w:cs="Times New Roman"/>
           <w:sz w:val="24"/>
           <w:szCs w:val="24"/>
-        </w:rPr>
-      </w:pPr>
-      <w:r>
-        <w:rPr>
-          <w:rFonts w:ascii="Times New Roman" w:hAnsi="Times New Roman" w:cs="Times New Roman"/>
-          <w:sz w:val="24"/>
-          <w:szCs w:val="24"/>
+          <w:highlight w:val="yellow"/>
+        </w:rPr>
+      </w:pPr>
+      <w:r>
+        <w:rPr>
+          <w:rFonts w:ascii="Times New Roman" w:hAnsi="Times New Roman" w:cs="Times New Roman"/>
+          <w:sz w:val="24"/>
+          <w:szCs w:val="24"/>
+          <w:highlight w:val="yellow"/>
         </w:rPr>
         <w:t>силой ветра;</w:t>
       </w:r>
@@ -1691,13 +1741,15 @@
           <w:rFonts w:ascii="Times New Roman" w:hAnsi="Times New Roman" w:cs="Times New Roman"/>
           <w:sz w:val="24"/>
           <w:szCs w:val="24"/>
-        </w:rPr>
-      </w:pPr>
-      <w:r>
-        <w:rPr>
-          <w:rFonts w:ascii="Times New Roman" w:hAnsi="Times New Roman" w:cs="Times New Roman"/>
-          <w:sz w:val="24"/>
-          <w:szCs w:val="24"/>
+          <w:highlight w:val="yellow"/>
+        </w:rPr>
+      </w:pPr>
+      <w:r>
+        <w:rPr>
+          <w:rFonts w:ascii="Times New Roman" w:hAnsi="Times New Roman" w:cs="Times New Roman"/>
+          <w:sz w:val="24"/>
+          <w:szCs w:val="24"/>
+          <w:highlight w:val="yellow"/>
         </w:rPr>
         <w:t>видимостью солнца.</w:t>
       </w:r>
@@ -1711,13 +1763,15 @@
           <w:rFonts w:ascii="Times New Roman" w:hAnsi="Times New Roman" w:cs="Times New Roman"/>
           <w:sz w:val="24"/>
           <w:szCs w:val="24"/>
-        </w:rPr>
-      </w:pPr>
-      <w:r>
-        <w:rPr>
-          <w:rFonts w:ascii="Times New Roman" w:hAnsi="Times New Roman" w:cs="Times New Roman"/>
-          <w:sz w:val="24"/>
-          <w:szCs w:val="24"/>
+          <w:highlight w:val="yellow"/>
+        </w:rPr>
+      </w:pPr>
+      <w:r>
+        <w:rPr>
+          <w:rFonts w:ascii="Times New Roman" w:hAnsi="Times New Roman" w:cs="Times New Roman"/>
+          <w:sz w:val="24"/>
+          <w:szCs w:val="24"/>
+          <w:highlight w:val="yellow"/>
         </w:rPr>
         <w:t>Каждое существо обладает диапазоном комфортных температур, минимальной переносимой температурой (</w:t>
       </w:r>
@@ -1726,6 +1780,7 @@
           <w:rFonts w:ascii="Times New Roman" w:hAnsi="Times New Roman" w:cs="Times New Roman"/>
           <w:sz w:val="24"/>
           <w:szCs w:val="24"/>
+          <w:highlight w:val="yellow"/>
         </w:rPr>
         <w:t xml:space="preserve">если </w:t>
       </w:r>
@@ -1734,6 +1789,7 @@
           <w:rFonts w:ascii="Times New Roman" w:hAnsi="Times New Roman" w:cs="Times New Roman"/>
           <w:sz w:val="24"/>
           <w:szCs w:val="24"/>
+          <w:highlight w:val="yellow"/>
         </w:rPr>
         <w:t>до</w:t>
       </w:r>
@@ -1742,6 +1798,7 @@
           <w:rFonts w:ascii="Times New Roman" w:hAnsi="Times New Roman" w:cs="Times New Roman"/>
           <w:sz w:val="24"/>
           <w:szCs w:val="24"/>
+          <w:highlight w:val="yellow"/>
         </w:rPr>
         <w:t xml:space="preserve"> минимальной – есть риск простудиться, ниже </w:t>
       </w:r>
@@ -1750,6 +1807,7 @@
           <w:rFonts w:ascii="Times New Roman" w:hAnsi="Times New Roman" w:cs="Times New Roman"/>
           <w:sz w:val="24"/>
           <w:szCs w:val="24"/>
+          <w:highlight w:val="yellow"/>
         </w:rPr>
         <w:t>её</w:t>
       </w:r>
@@ -1758,6 +1816,7 @@
           <w:rFonts w:ascii="Times New Roman" w:hAnsi="Times New Roman" w:cs="Times New Roman"/>
           <w:sz w:val="24"/>
           <w:szCs w:val="24"/>
+          <w:highlight w:val="yellow"/>
         </w:rPr>
         <w:t xml:space="preserve"> – обморожение и возможность умереть, защититься можно с помощью </w:t>
       </w:r>
@@ -1766,6 +1825,7 @@
           <w:rFonts w:ascii="Times New Roman" w:hAnsi="Times New Roman" w:cs="Times New Roman"/>
           <w:sz w:val="24"/>
           <w:szCs w:val="24"/>
+          <w:highlight w:val="yellow"/>
         </w:rPr>
         <w:t xml:space="preserve">тёплой </w:t>
       </w:r>
@@ -1774,6 +1834,7 @@
           <w:rFonts w:ascii="Times New Roman" w:hAnsi="Times New Roman" w:cs="Times New Roman"/>
           <w:sz w:val="24"/>
           <w:szCs w:val="24"/>
+          <w:highlight w:val="yellow"/>
         </w:rPr>
         <w:t>одежды) и максимальной переносимой (до максимальной – можно потерять сознание, выше – есть шанс поджариться, защиты нет).</w:t>
       </w:r>
@@ -1782,6 +1843,7 @@
           <w:rFonts w:ascii="Times New Roman" w:hAnsi="Times New Roman" w:cs="Times New Roman"/>
           <w:sz w:val="24"/>
           <w:szCs w:val="24"/>
+          <w:highlight w:val="yellow"/>
         </w:rPr>
         <w:t xml:space="preserve"> На холоде </w:t>
       </w:r>
@@ -1790,6 +1852,7 @@
           <w:rFonts w:ascii="Times New Roman" w:hAnsi="Times New Roman" w:cs="Times New Roman"/>
           <w:sz w:val="24"/>
           <w:szCs w:val="24"/>
+          <w:highlight w:val="yellow"/>
         </w:rPr>
         <w:t xml:space="preserve">до состояния льда </w:t>
       </w:r>
@@ -1798,6 +1861,7 @@
           <w:rFonts w:ascii="Times New Roman" w:hAnsi="Times New Roman" w:cs="Times New Roman"/>
           <w:sz w:val="24"/>
           <w:szCs w:val="24"/>
+          <w:highlight w:val="yellow"/>
         </w:rPr>
         <w:t>замерзают жидкости, на жаре – вскипают.</w:t>
       </w:r>
@@ -1806,6 +1870,7 @@
           <w:rFonts w:ascii="Times New Roman" w:hAnsi="Times New Roman" w:cs="Times New Roman"/>
           <w:sz w:val="24"/>
           <w:szCs w:val="24"/>
+          <w:highlight w:val="yellow"/>
         </w:rPr>
         <w:t xml:space="preserve"> На холоде остывает еда и горячие объекты.</w:t>
       </w:r>
@@ -1814,6 +1879,7 @@
           <w:rFonts w:ascii="Times New Roman" w:hAnsi="Times New Roman" w:cs="Times New Roman"/>
           <w:sz w:val="24"/>
           <w:szCs w:val="24"/>
+          <w:highlight w:val="yellow"/>
         </w:rPr>
         <w:t xml:space="preserve"> Температура в зданиях и пещерах зависит от наличия дверей и действующего источника огня.</w:t>
       </w:r>
@@ -1827,13 +1893,15 @@
           <w:rFonts w:ascii="Times New Roman" w:hAnsi="Times New Roman" w:cs="Times New Roman"/>
           <w:sz w:val="24"/>
           <w:szCs w:val="24"/>
-        </w:rPr>
-      </w:pPr>
-      <w:r>
-        <w:rPr>
-          <w:rFonts w:ascii="Times New Roman" w:hAnsi="Times New Roman" w:cs="Times New Roman"/>
-          <w:sz w:val="24"/>
-          <w:szCs w:val="24"/>
+          <w:highlight w:val="yellow"/>
+        </w:rPr>
+      </w:pPr>
+      <w:r>
+        <w:rPr>
+          <w:rFonts w:ascii="Times New Roman" w:hAnsi="Times New Roman" w:cs="Times New Roman"/>
+          <w:sz w:val="24"/>
+          <w:szCs w:val="24"/>
+          <w:highlight w:val="yellow"/>
         </w:rPr>
         <w:lastRenderedPageBreak/>
         <w:t>Осадки имеют силу, с которой льёт дождь или сыплется снег. Находясь под ними без плаща или зонта, промокает одежда, также можно заболеть. Сильные осадки могут промочить уложенные неправильно бумажные вещи или заржавить металлические. Во время грозы металлические и находящиеся высоко объекты могут притянуть молнию.</w:t>
@@ -1848,13 +1916,15 @@
           <w:rFonts w:ascii="Times New Roman" w:hAnsi="Times New Roman" w:cs="Times New Roman"/>
           <w:sz w:val="24"/>
           <w:szCs w:val="24"/>
-        </w:rPr>
-      </w:pPr>
-      <w:r>
-        <w:rPr>
-          <w:rFonts w:ascii="Times New Roman" w:hAnsi="Times New Roman" w:cs="Times New Roman"/>
-          <w:sz w:val="24"/>
-          <w:szCs w:val="24"/>
+          <w:highlight w:val="yellow"/>
+        </w:rPr>
+      </w:pPr>
+      <w:r>
+        <w:rPr>
+          <w:rFonts w:ascii="Times New Roman" w:hAnsi="Times New Roman" w:cs="Times New Roman"/>
+          <w:sz w:val="24"/>
+          <w:szCs w:val="24"/>
+          <w:highlight w:val="yellow"/>
         </w:rPr>
         <w:t>Ветер может сбивать летящие метательные снаряды, сдвигать лёгкие объекты и мешать перемещению.</w:t>
       </w:r>
@@ -1875,6 +1945,7 @@
           <w:rFonts w:ascii="Times New Roman" w:hAnsi="Times New Roman" w:cs="Times New Roman"/>
           <w:sz w:val="24"/>
           <w:szCs w:val="24"/>
+          <w:highlight w:val="yellow"/>
         </w:rPr>
         <w:t>Если солнце закрыто, то ухудшается видимость.</w:t>
       </w:r>
@@ -1947,13 +2018,15 @@
           <w:rFonts w:ascii="Times New Roman" w:hAnsi="Times New Roman" w:cs="Times New Roman"/>
           <w:sz w:val="24"/>
           <w:szCs w:val="24"/>
-        </w:rPr>
-      </w:pPr>
-      <w:r>
-        <w:rPr>
-          <w:rFonts w:ascii="Times New Roman" w:hAnsi="Times New Roman" w:cs="Times New Roman"/>
-          <w:sz w:val="24"/>
-          <w:szCs w:val="24"/>
+          <w:highlight w:val="yellow"/>
+        </w:rPr>
+      </w:pPr>
+      <w:r>
+        <w:rPr>
+          <w:rFonts w:ascii="Times New Roman" w:hAnsi="Times New Roman" w:cs="Times New Roman"/>
+          <w:sz w:val="24"/>
+          <w:szCs w:val="24"/>
+          <w:highlight w:val="yellow"/>
         </w:rPr>
         <w:t>материал, из которого он сделан (некоторые материалы являются горючими);</w:t>
       </w:r>
@@ -2059,7 +2132,16 @@
           <w:sz w:val="24"/>
           <w:szCs w:val="24"/>
         </w:rPr>
-        <w:t>вес, который учитывается, если объект кто-то будет переносить или его поставят на не слишком прочную опору типа льда</w:t>
+        <w:t xml:space="preserve">вес, который учитывается, если объект кто-то будет переносить или </w:t>
+      </w:r>
+      <w:r>
+        <w:rPr>
+          <w:rFonts w:ascii="Times New Roman" w:hAnsi="Times New Roman" w:cs="Times New Roman"/>
+          <w:sz w:val="24"/>
+          <w:szCs w:val="24"/>
+          <w:highlight w:val="yellow"/>
+        </w:rPr>
+        <w:t>его поставят на не слишком прочную опору типа льда</w:t>
       </w:r>
       <w:r>
         <w:rPr>
@@ -2194,23 +2276,17 @@
           <w:rFonts w:ascii="Times New Roman" w:hAnsi="Times New Roman" w:cs="Times New Roman"/>
           <w:sz w:val="24"/>
           <w:szCs w:val="24"/>
-        </w:rPr>
-      </w:pPr>
-      <w:r>
-        <w:rPr>
-          <w:rFonts w:ascii="Times New Roman" w:hAnsi="Times New Roman" w:cs="Times New Roman"/>
-          <w:sz w:val="24"/>
-          <w:szCs w:val="24"/>
-        </w:rPr>
-        <w:t>силу издаваемого при ходьбе по нему звука</w:t>
-      </w:r>
-      <w:r>
-        <w:rPr>
-          <w:rFonts w:ascii="Times New Roman" w:hAnsi="Times New Roman" w:cs="Times New Roman"/>
-          <w:sz w:val="24"/>
-          <w:szCs w:val="24"/>
-        </w:rPr>
-        <w:t>;</w:t>
+          <w:highlight w:val="yellow"/>
+        </w:rPr>
+      </w:pPr>
+      <w:r>
+        <w:rPr>
+          <w:rFonts w:ascii="Times New Roman" w:hAnsi="Times New Roman" w:cs="Times New Roman"/>
+          <w:sz w:val="24"/>
+          <w:szCs w:val="24"/>
+          <w:highlight w:val="yellow"/>
+        </w:rPr>
+        <w:t>силу издаваемого при ходьбе по нему звука;</w:t>
       </w:r>
     </w:p>
     <w:p>
@@ -2226,13 +2302,15 @@
           <w:rFonts w:ascii="Times New Roman" w:hAnsi="Times New Roman" w:cs="Times New Roman"/>
           <w:sz w:val="24"/>
           <w:szCs w:val="24"/>
-        </w:rPr>
-      </w:pPr>
-      <w:r>
-        <w:rPr>
-          <w:rFonts w:ascii="Times New Roman" w:hAnsi="Times New Roman" w:cs="Times New Roman"/>
-          <w:sz w:val="24"/>
-          <w:szCs w:val="24"/>
+          <w:highlight w:val="yellow"/>
+        </w:rPr>
+      </w:pPr>
+      <w:r>
+        <w:rPr>
+          <w:rFonts w:ascii="Times New Roman" w:hAnsi="Times New Roman" w:cs="Times New Roman"/>
+          <w:sz w:val="24"/>
+          <w:szCs w:val="24"/>
+          <w:highlight w:val="yellow"/>
         </w:rPr>
         <w:t>оставляемые на нём следы;</w:t>
       </w:r>
@@ -2250,13 +2328,15 @@
           <w:rFonts w:ascii="Times New Roman" w:hAnsi="Times New Roman" w:cs="Times New Roman"/>
           <w:sz w:val="24"/>
           <w:szCs w:val="24"/>
-        </w:rPr>
-      </w:pPr>
-      <w:r>
-        <w:rPr>
-          <w:rFonts w:ascii="Times New Roman" w:hAnsi="Times New Roman" w:cs="Times New Roman"/>
-          <w:sz w:val="24"/>
-          <w:szCs w:val="24"/>
+          <w:highlight w:val="yellow"/>
+        </w:rPr>
+      </w:pPr>
+      <w:r>
+        <w:rPr>
+          <w:rFonts w:ascii="Times New Roman" w:hAnsi="Times New Roman" w:cs="Times New Roman"/>
+          <w:sz w:val="24"/>
+          <w:szCs w:val="24"/>
+          <w:highlight w:val="yellow"/>
         </w:rPr>
         <w:t>можно ли посадить в этой клетке определённое растение</w:t>
       </w:r>
@@ -2265,6 +2345,7 @@
           <w:rFonts w:ascii="Times New Roman" w:hAnsi="Times New Roman" w:cs="Times New Roman"/>
           <w:sz w:val="24"/>
           <w:szCs w:val="24"/>
+          <w:highlight w:val="yellow"/>
         </w:rPr>
         <w:t>;</w:t>
       </w:r>
@@ -2282,13 +2363,15 @@
           <w:rFonts w:ascii="Times New Roman" w:hAnsi="Times New Roman" w:cs="Times New Roman"/>
           <w:sz w:val="24"/>
           <w:szCs w:val="24"/>
-        </w:rPr>
-      </w:pPr>
-      <w:r>
-        <w:rPr>
-          <w:rFonts w:ascii="Times New Roman" w:hAnsi="Times New Roman" w:cs="Times New Roman"/>
-          <w:sz w:val="24"/>
-          <w:szCs w:val="24"/>
+          <w:highlight w:val="yellow"/>
+        </w:rPr>
+      </w:pPr>
+      <w:r>
+        <w:rPr>
+          <w:rFonts w:ascii="Times New Roman" w:hAnsi="Times New Roman" w:cs="Times New Roman"/>
+          <w:sz w:val="24"/>
+          <w:szCs w:val="24"/>
+          <w:highlight w:val="yellow"/>
         </w:rPr>
         <w:t>трудность обнаружения на нём растений, грибов и брошенных предметов</w:t>
       </w:r>
@@ -2297,6 +2380,7 @@
           <w:rFonts w:ascii="Times New Roman" w:hAnsi="Times New Roman" w:cs="Times New Roman"/>
           <w:sz w:val="24"/>
           <w:szCs w:val="24"/>
+          <w:highlight w:val="yellow"/>
         </w:rPr>
         <w:t>.</w:t>
       </w:r>
@@ -2393,7 +2477,44 @@
           <w:sz w:val="24"/>
           <w:szCs w:val="24"/>
         </w:rPr>
-        <w:t>Все живые существа имеют такие предметы, определяемые их телом: внутренние органы, кожу или шкуру, иные трофеи навроде клыков. Кроме того, л</w:t>
+        <w:t xml:space="preserve">Все живые существа имеют такие предметы, определяемые их телом: внутренние органы, кожу </w:t>
+      </w:r>
+      <w:r>
+        <w:rPr>
+          <w:rFonts w:ascii="Times New Roman" w:hAnsi="Times New Roman" w:cs="Times New Roman"/>
+          <w:sz w:val="24"/>
+          <w:szCs w:val="24"/>
+          <w:highlight w:val="yellow"/>
+        </w:rPr>
+        <w:t xml:space="preserve">или шкуру, иные трофеи </w:t>
+      </w:r>
+      <w:proofErr w:type="gramStart"/>
+      <w:r>
+        <w:rPr>
+          <w:rFonts w:ascii="Times New Roman" w:hAnsi="Times New Roman" w:cs="Times New Roman"/>
+          <w:sz w:val="24"/>
+          <w:szCs w:val="24"/>
+          <w:highlight w:val="yellow"/>
+        </w:rPr>
+        <w:t>навроде</w:t>
+      </w:r>
+      <w:proofErr w:type="gramEnd"/>
+      <w:r>
+        <w:rPr>
+          <w:rFonts w:ascii="Times New Roman" w:hAnsi="Times New Roman" w:cs="Times New Roman"/>
+          <w:sz w:val="24"/>
+          <w:szCs w:val="24"/>
+          <w:highlight w:val="yellow"/>
+        </w:rPr>
+        <w:t xml:space="preserve"> клыков</w:t>
+      </w:r>
+      <w:r>
+        <w:rPr>
+          <w:rFonts w:ascii="Times New Roman" w:hAnsi="Times New Roman" w:cs="Times New Roman"/>
+          <w:sz w:val="24"/>
+          <w:szCs w:val="24"/>
+        </w:rPr>
+        <w:t>. Кроме того, л</w:t>
       </w:r>
       <w:r>
         <w:rPr>
@@ -2742,7 +2863,25 @@
           <w:sz w:val="24"/>
           <w:szCs w:val="24"/>
         </w:rPr>
-        <w:t>как много ударов может вынести орган (эта величина близка по своему смыслу к обычному в ролевых играх понятию «хитпойнтов»).</w:t>
+        <w:t>как много ударов может вынести орган (эта величина близка по своему смыслу к обычному в ролевых играх понятию «</w:t>
+      </w:r>
+      <w:proofErr w:type="spellStart"/>
+      <w:r>
+        <w:rPr>
+          <w:rFonts w:ascii="Times New Roman" w:hAnsi="Times New Roman" w:cs="Times New Roman"/>
+          <w:sz w:val="24"/>
+          <w:szCs w:val="24"/>
+        </w:rPr>
+        <w:t>хитпойнтов</w:t>
+      </w:r>
+      <w:proofErr w:type="spellEnd"/>
+      <w:r>
+        <w:rPr>
+          <w:rFonts w:ascii="Times New Roman" w:hAnsi="Times New Roman" w:cs="Times New Roman"/>
+          <w:sz w:val="24"/>
+          <w:szCs w:val="24"/>
+        </w:rPr>
+        <w:t>»).</w:t>
       </w:r>
     </w:p>
     <w:p/>
@@ -2800,6 +2939,7 @@
           <w:rFonts w:ascii="Times New Roman" w:hAnsi="Times New Roman" w:cs="Times New Roman"/>
           <w:sz w:val="24"/>
           <w:szCs w:val="24"/>
+          <w:highlight w:val="yellow"/>
         </w:rPr>
       </w:pPr>
       <w:r>
@@ -2808,6 +2948,7 @@
           <w:b/>
           <w:sz w:val="24"/>
           <w:szCs w:val="24"/>
+          <w:highlight w:val="yellow"/>
         </w:rPr>
         <w:t>сила</w:t>
       </w:r>
@@ -2816,6 +2957,7 @@
           <w:rFonts w:ascii="Times New Roman" w:hAnsi="Times New Roman" w:cs="Times New Roman"/>
           <w:sz w:val="24"/>
           <w:szCs w:val="24"/>
+          <w:highlight w:val="yellow"/>
         </w:rPr>
         <w:t xml:space="preserve"> </w:t>
       </w:r>
@@ -2824,6 +2966,7 @@
           <w:rFonts w:ascii="Times New Roman" w:hAnsi="Times New Roman" w:cs="Times New Roman"/>
           <w:sz w:val="24"/>
           <w:szCs w:val="24"/>
+          <w:highlight w:val="yellow"/>
         </w:rPr>
         <w:t>определяет</w:t>
       </w:r>
@@ -2832,14 +2975,36 @@
           <w:rFonts w:ascii="Times New Roman" w:hAnsi="Times New Roman" w:cs="Times New Roman"/>
           <w:sz w:val="24"/>
           <w:szCs w:val="24"/>
-        </w:rPr>
-        <w:t>, как много может носить на себе персонаж и как сильно он бъёт руками или тяжёлым оружием</w:t>
-      </w:r>
-      <w:r>
-        <w:rPr>
-          <w:rFonts w:ascii="Times New Roman" w:hAnsi="Times New Roman" w:cs="Times New Roman"/>
-          <w:sz w:val="24"/>
-          <w:szCs w:val="24"/>
+          <w:highlight w:val="yellow"/>
+        </w:rPr>
+        <w:t xml:space="preserve">, как много может носить на себе персонаж и как сильно он </w:t>
+      </w:r>
+      <w:proofErr w:type="spellStart"/>
+      <w:r>
+        <w:rPr>
+          <w:rFonts w:ascii="Times New Roman" w:hAnsi="Times New Roman" w:cs="Times New Roman"/>
+          <w:sz w:val="24"/>
+          <w:szCs w:val="24"/>
+          <w:highlight w:val="yellow"/>
+        </w:rPr>
+        <w:t>бъёт</w:t>
+      </w:r>
+      <w:proofErr w:type="spellEnd"/>
+      <w:r>
+        <w:rPr>
+          <w:rFonts w:ascii="Times New Roman" w:hAnsi="Times New Roman" w:cs="Times New Roman"/>
+          <w:sz w:val="24"/>
+          <w:szCs w:val="24"/>
+          <w:highlight w:val="yellow"/>
+        </w:rPr>
+        <w:t xml:space="preserve"> руками или тяжёлым оружием</w:t>
+      </w:r>
+      <w:r>
+        <w:rPr>
+          <w:rFonts w:ascii="Times New Roman" w:hAnsi="Times New Roman" w:cs="Times New Roman"/>
+          <w:sz w:val="24"/>
+          <w:szCs w:val="24"/>
+          <w:highlight w:val="yellow"/>
         </w:rPr>
         <w:t>;</w:t>
       </w:r>
@@ -2857,6 +3022,7 @@
           <w:rFonts w:ascii="Times New Roman" w:hAnsi="Times New Roman" w:cs="Times New Roman"/>
           <w:sz w:val="24"/>
           <w:szCs w:val="24"/>
+          <w:highlight w:val="yellow"/>
         </w:rPr>
       </w:pPr>
       <w:r>
@@ -2865,6 +3031,7 @@
           <w:b/>
           <w:sz w:val="24"/>
           <w:szCs w:val="24"/>
+          <w:highlight w:val="yellow"/>
         </w:rPr>
         <w:t>реакция</w:t>
       </w:r>
@@ -2873,6 +3040,7 @@
           <w:rFonts w:ascii="Times New Roman" w:hAnsi="Times New Roman" w:cs="Times New Roman"/>
           <w:sz w:val="24"/>
           <w:szCs w:val="24"/>
+          <w:highlight w:val="yellow"/>
         </w:rPr>
         <w:t xml:space="preserve"> определяет</w:t>
       </w:r>
@@ -2881,6 +3049,7 @@
           <w:rFonts w:ascii="Times New Roman" w:hAnsi="Times New Roman" w:cs="Times New Roman"/>
           <w:sz w:val="24"/>
           <w:szCs w:val="24"/>
+          <w:highlight w:val="yellow"/>
         </w:rPr>
         <w:t>, как быстро персонаж выполняет свои действия, и его способность к уклонению, а также владение лёгким фехтовальным оружием</w:t>
       </w:r>
@@ -2889,6 +3058,7 @@
           <w:rFonts w:ascii="Times New Roman" w:hAnsi="Times New Roman" w:cs="Times New Roman"/>
           <w:sz w:val="24"/>
           <w:szCs w:val="24"/>
+          <w:highlight w:val="yellow"/>
         </w:rPr>
         <w:t>;</w:t>
       </w:r>
@@ -2906,6 +3076,7 @@
           <w:rFonts w:ascii="Times New Roman" w:hAnsi="Times New Roman" w:cs="Times New Roman"/>
           <w:sz w:val="24"/>
           <w:szCs w:val="24"/>
+          <w:highlight w:val="yellow"/>
         </w:rPr>
       </w:pPr>
       <w:r>
@@ -2914,6 +3085,7 @@
           <w:b/>
           <w:sz w:val="24"/>
           <w:szCs w:val="24"/>
+          <w:highlight w:val="yellow"/>
         </w:rPr>
         <w:t>интеллект</w:t>
       </w:r>
@@ -2922,6 +3094,7 @@
           <w:rFonts w:ascii="Times New Roman" w:hAnsi="Times New Roman" w:cs="Times New Roman"/>
           <w:sz w:val="24"/>
           <w:szCs w:val="24"/>
+          <w:highlight w:val="yellow"/>
         </w:rPr>
         <w:t xml:space="preserve"> определяет </w:t>
       </w:r>
@@ -2930,6 +3103,7 @@
           <w:rFonts w:ascii="Times New Roman" w:hAnsi="Times New Roman" w:cs="Times New Roman"/>
           <w:sz w:val="24"/>
           <w:szCs w:val="24"/>
+          <w:highlight w:val="yellow"/>
         </w:rPr>
         <w:t>скорость выполнения требующих умственных усилий действий (например, чтения) и количество доступной памяти, в которой могут сохраняться карты местности, список заданий, приёмы боя, алхимические рецепты и иностранные языки</w:t>
       </w:r>
@@ -2938,6 +3112,7 @@
           <w:rFonts w:ascii="Times New Roman" w:hAnsi="Times New Roman" w:cs="Times New Roman"/>
           <w:sz w:val="24"/>
           <w:szCs w:val="24"/>
+          <w:highlight w:val="yellow"/>
         </w:rPr>
         <w:t>;</w:t>
       </w:r>
@@ -2955,6 +3130,7 @@
           <w:rFonts w:ascii="Times New Roman" w:hAnsi="Times New Roman" w:cs="Times New Roman"/>
           <w:sz w:val="24"/>
           <w:szCs w:val="24"/>
+          <w:highlight w:val="yellow"/>
         </w:rPr>
       </w:pPr>
       <w:r>
@@ -2963,6 +3139,7 @@
           <w:b/>
           <w:sz w:val="24"/>
           <w:szCs w:val="24"/>
+          <w:highlight w:val="yellow"/>
         </w:rPr>
         <w:t>воля</w:t>
       </w:r>
@@ -2971,6 +3148,7 @@
           <w:rFonts w:ascii="Times New Roman" w:hAnsi="Times New Roman" w:cs="Times New Roman"/>
           <w:sz w:val="24"/>
           <w:szCs w:val="24"/>
+          <w:highlight w:val="yellow"/>
         </w:rPr>
         <w:t xml:space="preserve"> определяет </w:t>
       </w:r>
@@ -2979,6 +3157,7 @@
           <w:rFonts w:ascii="Times New Roman" w:hAnsi="Times New Roman" w:cs="Times New Roman"/>
           <w:sz w:val="24"/>
           <w:szCs w:val="24"/>
+          <w:highlight w:val="yellow"/>
         </w:rPr>
         <w:t>то, как хорошо персонаж переносит голод и болевой шок</w:t>
       </w:r>
@@ -2987,6 +3166,7 @@
           <w:rFonts w:ascii="Times New Roman" w:hAnsi="Times New Roman" w:cs="Times New Roman"/>
           <w:sz w:val="24"/>
           <w:szCs w:val="24"/>
+          <w:highlight w:val="yellow"/>
         </w:rPr>
         <w:t>;</w:t>
       </w:r>
@@ -3004,6 +3184,7 @@
           <w:rFonts w:ascii="Times New Roman" w:hAnsi="Times New Roman" w:cs="Times New Roman"/>
           <w:sz w:val="24"/>
           <w:szCs w:val="24"/>
+          <w:highlight w:val="yellow"/>
         </w:rPr>
       </w:pPr>
       <w:r>
@@ -3012,6 +3193,7 @@
           <w:b/>
           <w:sz w:val="24"/>
           <w:szCs w:val="24"/>
+          <w:highlight w:val="yellow"/>
         </w:rPr>
         <w:t>обаяние</w:t>
       </w:r>
@@ -3020,6 +3202,7 @@
           <w:rFonts w:ascii="Times New Roman" w:hAnsi="Times New Roman" w:cs="Times New Roman"/>
           <w:sz w:val="24"/>
           <w:szCs w:val="24"/>
+          <w:highlight w:val="yellow"/>
         </w:rPr>
         <w:t xml:space="preserve"> определяет </w:t>
       </w:r>
@@ -3028,6 +3211,7 @@
           <w:rFonts w:ascii="Times New Roman" w:hAnsi="Times New Roman" w:cs="Times New Roman"/>
           <w:sz w:val="24"/>
           <w:szCs w:val="24"/>
+          <w:highlight w:val="yellow"/>
         </w:rPr>
         <w:t>способность договариваться с людьми</w:t>
       </w:r>
@@ -3036,6 +3220,7 @@
           <w:rFonts w:ascii="Times New Roman" w:hAnsi="Times New Roman" w:cs="Times New Roman"/>
           <w:sz w:val="24"/>
           <w:szCs w:val="24"/>
+          <w:highlight w:val="yellow"/>
         </w:rPr>
         <w:t>;</w:t>
       </w:r>
@@ -3053,6 +3238,7 @@
           <w:rFonts w:ascii="Times New Roman" w:hAnsi="Times New Roman" w:cs="Times New Roman"/>
           <w:sz w:val="24"/>
           <w:szCs w:val="24"/>
+          <w:highlight w:val="yellow"/>
         </w:rPr>
       </w:pPr>
       <w:r>
@@ -3061,6 +3247,7 @@
           <w:b/>
           <w:sz w:val="24"/>
           <w:szCs w:val="24"/>
+          <w:highlight w:val="yellow"/>
         </w:rPr>
         <w:t>восприятие</w:t>
       </w:r>
@@ -3069,6 +3256,7 @@
           <w:rFonts w:ascii="Times New Roman" w:hAnsi="Times New Roman" w:cs="Times New Roman"/>
           <w:sz w:val="24"/>
           <w:szCs w:val="24"/>
+          <w:highlight w:val="yellow"/>
         </w:rPr>
         <w:t xml:space="preserve"> </w:t>
       </w:r>
@@ -3077,6 +3265,7 @@
           <w:rFonts w:ascii="Times New Roman" w:hAnsi="Times New Roman" w:cs="Times New Roman"/>
           <w:sz w:val="24"/>
           <w:szCs w:val="24"/>
+          <w:highlight w:val="yellow"/>
         </w:rPr>
         <w:t>определяется</w:t>
       </w:r>
@@ -3085,6 +3274,7 @@
           <w:rFonts w:ascii="Times New Roman" w:hAnsi="Times New Roman" w:cs="Times New Roman"/>
           <w:sz w:val="24"/>
           <w:szCs w:val="24"/>
+          <w:highlight w:val="yellow"/>
         </w:rPr>
         <w:t xml:space="preserve"> тем, насколько развиты имеющиеся органы слуха, зрения и нюха. Влияет на дальность «видимости объектов». Зрение влияет на точность стрельбы;</w:t>
       </w:r>
@@ -3102,6 +3292,7 @@
           <w:rFonts w:ascii="Times New Roman" w:hAnsi="Times New Roman" w:cs="Times New Roman"/>
           <w:sz w:val="24"/>
           <w:szCs w:val="24"/>
+          <w:highlight w:val="yellow"/>
         </w:rPr>
       </w:pPr>
       <w:r>
@@ -3110,6 +3301,7 @@
           <w:b/>
           <w:sz w:val="24"/>
           <w:szCs w:val="24"/>
+          <w:highlight w:val="yellow"/>
         </w:rPr>
         <w:t>внешность</w:t>
       </w:r>
@@ -3118,6 +3310,7 @@
           <w:rFonts w:ascii="Times New Roman" w:hAnsi="Times New Roman" w:cs="Times New Roman"/>
           <w:sz w:val="24"/>
           <w:szCs w:val="24"/>
+          <w:highlight w:val="yellow"/>
         </w:rPr>
         <w:t xml:space="preserve"> влияет на отношение других персонажей и определяется чистотой персонажа, его телосложением, надетыми на нём вещами, следами (в том числе перенесённых) заболеваний</w:t>
       </w:r>
@@ -3126,6 +3319,7 @@
           <w:rFonts w:ascii="Times New Roman" w:hAnsi="Times New Roman" w:cs="Times New Roman"/>
           <w:sz w:val="24"/>
           <w:szCs w:val="24"/>
+          <w:highlight w:val="yellow"/>
         </w:rPr>
         <w:t>.</w:t>
       </w:r>
@@ -3169,8 +3363,18 @@
           <w:sz w:val="24"/>
           <w:szCs w:val="24"/>
         </w:rPr>
-        <w:t>иметь носимые вещи: ошейник у собаки, седло у лошади и т.п.</w:t>
-      </w:r>
+        <w:t xml:space="preserve">иметь носимые вещи: ошейник у собаки, седло у лошади и </w:t>
+      </w:r>
+      <w:proofErr w:type="gramStart"/>
+      <w:r>
+        <w:rPr>
+          <w:rFonts w:ascii="Times New Roman" w:hAnsi="Times New Roman" w:cs="Times New Roman"/>
+          <w:sz w:val="24"/>
+          <w:szCs w:val="24"/>
+        </w:rPr>
+        <w:t>т.п.</w:t>
+      </w:r>
+      <w:proofErr w:type="gramEnd"/>
     </w:p>
     <w:p>
       <w:pPr>
@@ -3342,8 +3546,18 @@
           <w:sz w:val="24"/>
           <w:szCs w:val="24"/>
         </w:rPr>
-        <w:t>, сюда же входит поддоспешник</w:t>
-      </w:r>
+        <w:t xml:space="preserve">, сюда же входит </w:t>
+      </w:r>
+      <w:proofErr w:type="spellStart"/>
+      <w:r>
+        <w:rPr>
+          <w:rFonts w:ascii="Times New Roman" w:hAnsi="Times New Roman" w:cs="Times New Roman"/>
+          <w:sz w:val="24"/>
+          <w:szCs w:val="24"/>
+        </w:rPr>
+        <w:t>поддоспешник</w:t>
+      </w:r>
+      <w:proofErr w:type="spellEnd"/>
       <w:r>
         <w:rPr>
           <w:rFonts w:ascii="Times New Roman" w:hAnsi="Times New Roman" w:cs="Times New Roman"/>
@@ -3466,7 +3680,25 @@
           <w:sz w:val="24"/>
           <w:szCs w:val="24"/>
         </w:rPr>
-        <w:t xml:space="preserve"> (защищают руки при фехтовании, алхимии, ковке металла и т.п.);</w:t>
+        <w:t xml:space="preserve"> (защищают руки при фехтовании, алхимии, ковке металла и </w:t>
+      </w:r>
+      <w:proofErr w:type="gramStart"/>
+      <w:r>
+        <w:rPr>
+          <w:rFonts w:ascii="Times New Roman" w:hAnsi="Times New Roman" w:cs="Times New Roman"/>
+          <w:sz w:val="24"/>
+          <w:szCs w:val="24"/>
+        </w:rPr>
+        <w:t>т.п.</w:t>
+      </w:r>
+      <w:proofErr w:type="gramEnd"/>
+      <w:r>
+        <w:rPr>
+          <w:rFonts w:ascii="Times New Roman" w:hAnsi="Times New Roman" w:cs="Times New Roman"/>
+          <w:sz w:val="24"/>
+          <w:szCs w:val="24"/>
+        </w:rPr>
+        <w:t>);</w:t>
       </w:r>
     </w:p>
     <w:p>
@@ -3499,7 +3731,43 @@
           <w:sz w:val="24"/>
           <w:szCs w:val="24"/>
         </w:rPr>
-        <w:t xml:space="preserve"> (защищают ноги от воды, снега и т.п. Болотоступы помогаю при передвижении по трясине, снегоступы – соответственно, по снегу).</w:t>
+        <w:t xml:space="preserve"> (защищают ноги от воды, снега и </w:t>
+      </w:r>
+      <w:proofErr w:type="gramStart"/>
+      <w:r>
+        <w:rPr>
+          <w:rFonts w:ascii="Times New Roman" w:hAnsi="Times New Roman" w:cs="Times New Roman"/>
+          <w:sz w:val="24"/>
+          <w:szCs w:val="24"/>
+        </w:rPr>
+        <w:t>т.п.</w:t>
+      </w:r>
+      <w:proofErr w:type="gramEnd"/>
+      <w:r>
+        <w:rPr>
+          <w:rFonts w:ascii="Times New Roman" w:hAnsi="Times New Roman" w:cs="Times New Roman"/>
+          <w:sz w:val="24"/>
+          <w:szCs w:val="24"/>
+        </w:rPr>
+        <w:t xml:space="preserve"> </w:t>
+      </w:r>
+      <w:proofErr w:type="spellStart"/>
+      <w:r>
+        <w:rPr>
+          <w:rFonts w:ascii="Times New Roman" w:hAnsi="Times New Roman" w:cs="Times New Roman"/>
+          <w:sz w:val="24"/>
+          <w:szCs w:val="24"/>
+        </w:rPr>
+        <w:t>Болотоступы</w:t>
+      </w:r>
+      <w:proofErr w:type="spellEnd"/>
+      <w:r>
+        <w:rPr>
+          <w:rFonts w:ascii="Times New Roman" w:hAnsi="Times New Roman" w:cs="Times New Roman"/>
+          <w:sz w:val="24"/>
+          <w:szCs w:val="24"/>
+        </w:rPr>
+        <w:t xml:space="preserve"> помогаю при передвижении по трясине, снегоступы – соответственно, по снегу).</w:t>
       </w:r>
     </w:p>
     <w:p>
@@ -3546,6 +3814,7 @@
           <w:rFonts w:ascii="Times New Roman" w:hAnsi="Times New Roman" w:cs="Times New Roman"/>
           <w:sz w:val="24"/>
           <w:szCs w:val="24"/>
+          <w:highlight w:val="yellow"/>
         </w:rPr>
         <w:t xml:space="preserve">Очевидно, </w:t>
       </w:r>
@@ -3554,6 +3823,7 @@
           <w:rFonts w:ascii="Times New Roman" w:hAnsi="Times New Roman" w:cs="Times New Roman"/>
           <w:sz w:val="24"/>
           <w:szCs w:val="24"/>
+          <w:highlight w:val="yellow"/>
         </w:rPr>
         <w:t xml:space="preserve">что </w:t>
       </w:r>
@@ -3562,6 +3832,7 @@
           <w:rFonts w:ascii="Times New Roman" w:hAnsi="Times New Roman" w:cs="Times New Roman"/>
           <w:sz w:val="24"/>
           <w:szCs w:val="24"/>
+          <w:highlight w:val="yellow"/>
         </w:rPr>
         <w:t>кроме</w:t>
       </w:r>
@@ -3570,6 +3841,7 @@
           <w:rFonts w:ascii="Times New Roman" w:hAnsi="Times New Roman" w:cs="Times New Roman"/>
           <w:sz w:val="24"/>
           <w:szCs w:val="24"/>
+          <w:highlight w:val="yellow"/>
         </w:rPr>
         <w:t xml:space="preserve"> защиты от холода</w:t>
       </w:r>
@@ -3578,6 +3850,7 @@
           <w:rFonts w:ascii="Times New Roman" w:hAnsi="Times New Roman" w:cs="Times New Roman"/>
           <w:sz w:val="24"/>
           <w:szCs w:val="24"/>
+          <w:highlight w:val="yellow"/>
         </w:rPr>
         <w:t xml:space="preserve"> и осадков</w:t>
       </w:r>
@@ -3586,6 +3859,7 @@
           <w:rFonts w:ascii="Times New Roman" w:hAnsi="Times New Roman" w:cs="Times New Roman"/>
           <w:sz w:val="24"/>
           <w:szCs w:val="24"/>
+          <w:highlight w:val="yellow"/>
         </w:rPr>
         <w:t>, одежда выполняет и другие функции. На отношение к вам персонажей зависит стоимость одежды, её целость и изношенность, а также чистота (например, от пятен крови).</w:t>
       </w:r>
@@ -3594,6 +3868,7 @@
           <w:rFonts w:ascii="Times New Roman" w:hAnsi="Times New Roman" w:cs="Times New Roman"/>
           <w:sz w:val="24"/>
           <w:szCs w:val="24"/>
+          <w:highlight w:val="yellow"/>
         </w:rPr>
         <w:t xml:space="preserve"> Очевидно, что представители разных фракций будут носить разную одежду и оценивать </w:t>
       </w:r>
@@ -3602,6 +3877,7 @@
           <w:rFonts w:ascii="Times New Roman" w:hAnsi="Times New Roman" w:cs="Times New Roman"/>
           <w:sz w:val="24"/>
           <w:szCs w:val="24"/>
+          <w:highlight w:val="yellow"/>
         </w:rPr>
         <w:t>незнакомых персонажей именно по носимой униформе.</w:t>
       </w:r>
@@ -3624,7 +3900,25 @@
           <w:szCs w:val="24"/>
         </w:rPr>
         <w:lastRenderedPageBreak/>
-        <w:t>Персонаж может носить на себе несколько вещей-инвенторей, которые содержат в себе другие вещи: мешочек для драгоценностей, тубус для бумаги, пояс с зельями, колчан со стрелами, полный барахла рюкзак и иные. Стоит понимать, что каждая такая вещь ограничивает подвижность персонажа. Слишком много вещей унести с собой нельзя. Если, в силу некоторых обстоятельств, персонаж оказался нагружен выше своего максимума, определяемого силой, его раздавит насмерть.</w:t>
+        <w:t>Персонаж может носить на себе несколько вещей-</w:t>
+      </w:r>
+      <w:proofErr w:type="spellStart"/>
+      <w:r>
+        <w:rPr>
+          <w:rFonts w:ascii="Times New Roman" w:hAnsi="Times New Roman" w:cs="Times New Roman"/>
+          <w:sz w:val="24"/>
+          <w:szCs w:val="24"/>
+        </w:rPr>
+        <w:t>инвенторей</w:t>
+      </w:r>
+      <w:proofErr w:type="spellEnd"/>
+      <w:r>
+        <w:rPr>
+          <w:rFonts w:ascii="Times New Roman" w:hAnsi="Times New Roman" w:cs="Times New Roman"/>
+          <w:sz w:val="24"/>
+          <w:szCs w:val="24"/>
+        </w:rPr>
+        <w:t>, которые содержат в себе другие вещи: мешочек для драгоценностей, тубус для бумаги, пояс с зельями, колчан со стрелами, полный барахла рюкзак и иные. Стоит понимать, что каждая такая вещь ограничивает подвижность персонажа. Слишком много вещей унести с собой нельзя. Если, в силу некоторых обстоятельств, персонаж оказался нагружен выше своего максимума, определяемого силой, его раздавит насмерть.</w:t>
       </w:r>
       <w:r>
         <w:rPr>
@@ -3666,7 +3960,7 @@
           <w:sz w:val="24"/>
           <w:szCs w:val="24"/>
         </w:rPr>
-        <w:t>Для успешного поддержания собственной жизни, персонаж в игре должен:</w:t>
+        <w:t>Для успешного поддержания собственной жизни персонаж в игре должен:</w:t>
       </w:r>
     </w:p>
     <w:p>
@@ -3713,8 +4007,17 @@
           <w:rFonts w:ascii="Times New Roman" w:hAnsi="Times New Roman" w:cs="Times New Roman"/>
           <w:sz w:val="24"/>
           <w:szCs w:val="24"/>
-        </w:rPr>
-        <w:t>спать;</w:t>
+          <w:highlight w:val="yellow"/>
+        </w:rPr>
+        <w:t>спать</w:t>
+      </w:r>
+      <w:r>
+        <w:rPr>
+          <w:rFonts w:ascii="Times New Roman" w:hAnsi="Times New Roman" w:cs="Times New Roman"/>
+          <w:sz w:val="24"/>
+          <w:szCs w:val="24"/>
+        </w:rPr>
+        <w:t>;</w:t>
       </w:r>
     </w:p>
     <w:p>
@@ -3737,8 +4040,17 @@
           <w:rFonts w:ascii="Times New Roman" w:hAnsi="Times New Roman" w:cs="Times New Roman"/>
           <w:sz w:val="24"/>
           <w:szCs w:val="24"/>
-        </w:rPr>
-        <w:t>следить за своим видом: умываться, чинить одежду и снаряжение.</w:t>
+          <w:highlight w:val="yellow"/>
+        </w:rPr>
+        <w:t>следить за своим видом: умываться, чинить одежду и снаряжение</w:t>
+      </w:r>
+      <w:r>
+        <w:rPr>
+          <w:rFonts w:ascii="Times New Roman" w:hAnsi="Times New Roman" w:cs="Times New Roman"/>
+          <w:sz w:val="24"/>
+          <w:szCs w:val="24"/>
+        </w:rPr>
+        <w:t>.</w:t>
       </w:r>
     </w:p>
     <w:p>
@@ -3802,15 +4114,33 @@
           <w:rFonts w:ascii="Times New Roman" w:hAnsi="Times New Roman" w:cs="Times New Roman"/>
           <w:sz w:val="24"/>
           <w:szCs w:val="24"/>
-        </w:rPr>
-      </w:pPr>
-      <w:r>
-        <w:rPr>
-          <w:rFonts w:ascii="Times New Roman" w:hAnsi="Times New Roman" w:cs="Times New Roman"/>
-          <w:sz w:val="24"/>
-          <w:szCs w:val="24"/>
-        </w:rPr>
-        <w:t>Если долго не есть – снижается сила и реакция, умереть от голода довольно сложно. Умереть от жажды намного проще, недостаток воды снижает силу и интеллект. Сильная воля позволяют терпеть голод и жажду дольше.</w:t>
+          <w:highlight w:val="yellow"/>
+        </w:rPr>
+      </w:pPr>
+      <w:r>
+        <w:rPr>
+          <w:rFonts w:ascii="Times New Roman" w:hAnsi="Times New Roman" w:cs="Times New Roman"/>
+          <w:sz w:val="24"/>
+          <w:szCs w:val="24"/>
+        </w:rPr>
+        <w:t xml:space="preserve">Если долго не есть – снижается сила и реакция, умереть от голода довольно сложно. Умереть от жажды намного проще, </w:t>
+      </w:r>
+      <w:r>
+        <w:rPr>
+          <w:rFonts w:ascii="Times New Roman" w:hAnsi="Times New Roman" w:cs="Times New Roman"/>
+          <w:sz w:val="24"/>
+          <w:szCs w:val="24"/>
+          <w:highlight w:val="yellow"/>
+        </w:rPr>
+        <w:t>недостаток воды снижает силу и интеллект. Сильная воля позволяют терпеть голод и жажду дольше</w:t>
+      </w:r>
+      <w:r>
+        <w:rPr>
+          <w:rFonts w:ascii="Times New Roman" w:hAnsi="Times New Roman" w:cs="Times New Roman"/>
+          <w:sz w:val="24"/>
+          <w:szCs w:val="24"/>
+        </w:rPr>
+        <w:t>.</w:t>
       </w:r>
       <w:r>
         <w:rPr>
@@ -3833,6 +4163,7 @@
           <w:rFonts w:ascii="Times New Roman" w:hAnsi="Times New Roman" w:cs="Times New Roman"/>
           <w:sz w:val="24"/>
           <w:szCs w:val="24"/>
+          <w:highlight w:val="yellow"/>
         </w:rPr>
         <w:t xml:space="preserve">Недосып очень сильно снижает все характеристики и приводит к галлюцинациям, потерям сознания и даже смерти. </w:t>
       </w:r>
@@ -3841,6 +4172,7 @@
           <w:rFonts w:ascii="Times New Roman" w:hAnsi="Times New Roman" w:cs="Times New Roman"/>
           <w:sz w:val="24"/>
           <w:szCs w:val="24"/>
+          <w:highlight w:val="yellow"/>
         </w:rPr>
         <w:t>Если не следить за собой, то снизится внешность персонажа, затупленное и поломанное снаряжение будет работать хуже, а тело начнёт издавать более ощутимый запах.</w:t>
       </w:r>
@@ -3861,6 +4193,7 @@
           <w:rFonts w:ascii="Times New Roman" w:hAnsi="Times New Roman" w:cs="Times New Roman"/>
           <w:sz w:val="24"/>
           <w:szCs w:val="24"/>
+          <w:highlight w:val="yellow"/>
         </w:rPr>
         <w:t xml:space="preserve">Полезные советы. Приготовленная еда питательнее сырой и дольше хранится. Воду перед употреблением лучше кипятить. </w:t>
       </w:r>
@@ -3869,6 +4202,7 @@
           <w:rFonts w:ascii="Times New Roman" w:hAnsi="Times New Roman" w:cs="Times New Roman"/>
           <w:sz w:val="24"/>
           <w:szCs w:val="24"/>
+          <w:highlight w:val="yellow"/>
         </w:rPr>
         <w:t>Употребление алкоголя вызывает негативные последствия и привыкание. Не исправленное вовремя снаряжение иногда безвозвратно ломается и рвётся.</w:t>
       </w:r>
@@ -3904,13 +4238,15 @@
           <w:rFonts w:ascii="Times New Roman" w:hAnsi="Times New Roman" w:cs="Times New Roman"/>
           <w:sz w:val="24"/>
           <w:szCs w:val="24"/>
-        </w:rPr>
-      </w:pPr>
-      <w:r>
-        <w:rPr>
-          <w:rFonts w:ascii="Times New Roman" w:hAnsi="Times New Roman" w:cs="Times New Roman"/>
-          <w:sz w:val="24"/>
-          <w:szCs w:val="24"/>
+          <w:highlight w:val="yellow"/>
+        </w:rPr>
+      </w:pPr>
+      <w:r>
+        <w:rPr>
+          <w:rFonts w:ascii="Times New Roman" w:hAnsi="Times New Roman" w:cs="Times New Roman"/>
+          <w:sz w:val="24"/>
+          <w:szCs w:val="24"/>
+          <w:highlight w:val="yellow"/>
         </w:rPr>
         <w:t>Мир вокруг игрока живёт</w:t>
       </w:r>
@@ -3919,6 +4255,7 @@
           <w:rFonts w:ascii="Times New Roman" w:hAnsi="Times New Roman" w:cs="Times New Roman"/>
           <w:sz w:val="24"/>
           <w:szCs w:val="24"/>
+          <w:highlight w:val="yellow"/>
         </w:rPr>
         <w:t xml:space="preserve"> и развивается по своим собственным законам</w:t>
       </w:r>
@@ -3927,6 +4264,7 @@
           <w:rFonts w:ascii="Times New Roman" w:hAnsi="Times New Roman" w:cs="Times New Roman"/>
           <w:sz w:val="24"/>
           <w:szCs w:val="24"/>
+          <w:highlight w:val="yellow"/>
         </w:rPr>
         <w:t>.</w:t>
       </w:r>
@@ -3935,14 +4273,25 @@
           <w:rFonts w:ascii="Times New Roman" w:hAnsi="Times New Roman" w:cs="Times New Roman"/>
           <w:sz w:val="24"/>
           <w:szCs w:val="24"/>
-        </w:rPr>
-        <w:t xml:space="preserve"> Но установленное в нём равновесие можно нарушить.</w:t>
-      </w:r>
-      <w:r>
-        <w:rPr>
-          <w:rFonts w:ascii="Times New Roman" w:hAnsi="Times New Roman" w:cs="Times New Roman"/>
-          <w:sz w:val="24"/>
-          <w:szCs w:val="24"/>
+          <w:highlight w:val="yellow"/>
+        </w:rPr>
+        <w:t xml:space="preserve"> Но установленное в </w:t>
+      </w:r>
+      <w:r>
+        <w:rPr>
+          <w:rFonts w:ascii="Times New Roman" w:hAnsi="Times New Roman" w:cs="Times New Roman"/>
+          <w:sz w:val="24"/>
+          <w:szCs w:val="24"/>
+          <w:highlight w:val="yellow"/>
+        </w:rPr>
+        <w:t>нём равновесие можно нарушить.</w:t>
+      </w:r>
+      <w:r>
+        <w:rPr>
+          <w:rFonts w:ascii="Times New Roman" w:hAnsi="Times New Roman" w:cs="Times New Roman"/>
+          <w:sz w:val="24"/>
+          <w:szCs w:val="24"/>
+          <w:highlight w:val="yellow"/>
         </w:rPr>
         <w:t xml:space="preserve"> Далее примеры.</w:t>
       </w:r>
@@ -3956,13 +4305,15 @@
           <w:rFonts w:ascii="Times New Roman" w:hAnsi="Times New Roman" w:cs="Times New Roman"/>
           <w:sz w:val="24"/>
           <w:szCs w:val="24"/>
-        </w:rPr>
-      </w:pPr>
-      <w:r>
-        <w:rPr>
-          <w:rFonts w:ascii="Times New Roman" w:hAnsi="Times New Roman" w:cs="Times New Roman"/>
-          <w:sz w:val="24"/>
-          <w:szCs w:val="24"/>
+          <w:highlight w:val="yellow"/>
+        </w:rPr>
+      </w:pPr>
+      <w:r>
+        <w:rPr>
+          <w:rFonts w:ascii="Times New Roman" w:hAnsi="Times New Roman" w:cs="Times New Roman"/>
+          <w:sz w:val="24"/>
+          <w:szCs w:val="24"/>
+          <w:highlight w:val="yellow"/>
         </w:rPr>
         <w:t xml:space="preserve">Если в лесу или на болоте в жаркую сухую погоду оставить непогашенный костёр, это </w:t>
       </w:r>
@@ -3971,6 +4322,7 @@
           <w:rFonts w:ascii="Times New Roman" w:hAnsi="Times New Roman" w:cs="Times New Roman"/>
           <w:sz w:val="24"/>
           <w:szCs w:val="24"/>
+          <w:highlight w:val="yellow"/>
         </w:rPr>
         <w:t xml:space="preserve">может </w:t>
       </w:r>
@@ -3979,6 +4331,7 @@
           <w:rFonts w:ascii="Times New Roman" w:hAnsi="Times New Roman" w:cs="Times New Roman"/>
           <w:sz w:val="24"/>
           <w:szCs w:val="24"/>
+          <w:highlight w:val="yellow"/>
         </w:rPr>
         <w:t>приве</w:t>
       </w:r>
@@ -3987,6 +4340,7 @@
           <w:rFonts w:ascii="Times New Roman" w:hAnsi="Times New Roman" w:cs="Times New Roman"/>
           <w:sz w:val="24"/>
           <w:szCs w:val="24"/>
+          <w:highlight w:val="yellow"/>
         </w:rPr>
         <w:t>сти</w:t>
       </w:r>
@@ -3995,6 +4349,7 @@
           <w:rFonts w:ascii="Times New Roman" w:hAnsi="Times New Roman" w:cs="Times New Roman"/>
           <w:sz w:val="24"/>
           <w:szCs w:val="24"/>
+          <w:highlight w:val="yellow"/>
         </w:rPr>
         <w:t xml:space="preserve"> к большому </w:t>
       </w:r>
@@ -4003,6 +4358,7 @@
           <w:rFonts w:ascii="Times New Roman" w:hAnsi="Times New Roman" w:cs="Times New Roman"/>
           <w:sz w:val="24"/>
           <w:szCs w:val="24"/>
+          <w:highlight w:val="yellow"/>
         </w:rPr>
         <w:t xml:space="preserve">лесному </w:t>
       </w:r>
@@ -4011,6 +4367,7 @@
           <w:rFonts w:ascii="Times New Roman" w:hAnsi="Times New Roman" w:cs="Times New Roman"/>
           <w:sz w:val="24"/>
           <w:szCs w:val="24"/>
+          <w:highlight w:val="yellow"/>
         </w:rPr>
         <w:t>пожару</w:t>
       </w:r>
@@ -4019,6 +4376,7 @@
           <w:rFonts w:ascii="Times New Roman" w:hAnsi="Times New Roman" w:cs="Times New Roman"/>
           <w:sz w:val="24"/>
           <w:szCs w:val="24"/>
+          <w:highlight w:val="yellow"/>
         </w:rPr>
         <w:t>.</w:t>
       </w:r>
@@ -4032,13 +4390,15 @@
           <w:rFonts w:ascii="Times New Roman" w:hAnsi="Times New Roman" w:cs="Times New Roman"/>
           <w:sz w:val="24"/>
           <w:szCs w:val="24"/>
-        </w:rPr>
-      </w:pPr>
-      <w:r>
-        <w:rPr>
-          <w:rFonts w:ascii="Times New Roman" w:hAnsi="Times New Roman" w:cs="Times New Roman"/>
-          <w:sz w:val="24"/>
-          <w:szCs w:val="24"/>
+          <w:highlight w:val="yellow"/>
+        </w:rPr>
+      </w:pPr>
+      <w:r>
+        <w:rPr>
+          <w:rFonts w:ascii="Times New Roman" w:hAnsi="Times New Roman" w:cs="Times New Roman"/>
+          <w:sz w:val="24"/>
+          <w:szCs w:val="24"/>
+          <w:highlight w:val="yellow"/>
         </w:rPr>
         <w:t>Если в определённой местности перебить всех животных одного вида, то они не скоро вновь появятся в этой местности.</w:t>
       </w:r>
@@ -4047,6 +4407,7 @@
           <w:rFonts w:ascii="Times New Roman" w:hAnsi="Times New Roman" w:cs="Times New Roman"/>
           <w:sz w:val="24"/>
           <w:szCs w:val="24"/>
+          <w:highlight w:val="yellow"/>
         </w:rPr>
         <w:t xml:space="preserve"> И то</w:t>
       </w:r>
@@ -4055,6 +4416,7 @@
           <w:rFonts w:ascii="Times New Roman" w:hAnsi="Times New Roman" w:cs="Times New Roman"/>
           <w:sz w:val="24"/>
           <w:szCs w:val="24"/>
+          <w:highlight w:val="yellow"/>
         </w:rPr>
         <w:t xml:space="preserve"> –</w:t>
       </w:r>
@@ -4063,6 +4425,7 @@
           <w:rFonts w:ascii="Times New Roman" w:hAnsi="Times New Roman" w:cs="Times New Roman"/>
           <w:sz w:val="24"/>
           <w:szCs w:val="24"/>
+          <w:highlight w:val="yellow"/>
         </w:rPr>
         <w:t xml:space="preserve"> только если им будет откуда вернуться. Хищники, у которых исчезла добыча, тоже вымрут.</w:t>
       </w:r>
@@ -4071,6 +4434,7 @@
           <w:rFonts w:ascii="Times New Roman" w:hAnsi="Times New Roman" w:cs="Times New Roman"/>
           <w:sz w:val="24"/>
           <w:szCs w:val="24"/>
+          <w:highlight w:val="yellow"/>
         </w:rPr>
         <w:t xml:space="preserve"> Собирать все растения и грибы не опасно в силу биологии растений (количества рассеваемых ими семян).</w:t>
       </w:r>
@@ -4084,13 +4448,15 @@
           <w:rFonts w:ascii="Times New Roman" w:hAnsi="Times New Roman" w:cs="Times New Roman"/>
           <w:sz w:val="24"/>
           <w:szCs w:val="24"/>
-        </w:rPr>
-      </w:pPr>
-      <w:r>
-        <w:rPr>
-          <w:rFonts w:ascii="Times New Roman" w:hAnsi="Times New Roman" w:cs="Times New Roman"/>
-          <w:sz w:val="24"/>
-          <w:szCs w:val="24"/>
+          <w:highlight w:val="yellow"/>
+        </w:rPr>
+      </w:pPr>
+      <w:r>
+        <w:rPr>
+          <w:rFonts w:ascii="Times New Roman" w:hAnsi="Times New Roman" w:cs="Times New Roman"/>
+          <w:sz w:val="24"/>
+          <w:szCs w:val="24"/>
+          <w:highlight w:val="yellow"/>
         </w:rPr>
         <w:t>Людям ежедневно нужно пить – и воду для этого нужно доставлять от ближайших источников. Запруженная река или отравленный колодец – хорошая причина для быстрого вымирания жителей отдельной деревни или замка.</w:t>
       </w:r>
@@ -4104,13 +4470,15 @@
           <w:rFonts w:ascii="Times New Roman" w:hAnsi="Times New Roman" w:cs="Times New Roman"/>
           <w:sz w:val="24"/>
           <w:szCs w:val="24"/>
-        </w:rPr>
-      </w:pPr>
-      <w:r>
-        <w:rPr>
-          <w:rFonts w:ascii="Times New Roman" w:hAnsi="Times New Roman" w:cs="Times New Roman"/>
-          <w:sz w:val="24"/>
-          <w:szCs w:val="24"/>
+          <w:highlight w:val="yellow"/>
+        </w:rPr>
+      </w:pPr>
+      <w:r>
+        <w:rPr>
+          <w:rFonts w:ascii="Times New Roman" w:hAnsi="Times New Roman" w:cs="Times New Roman"/>
+          <w:sz w:val="24"/>
+          <w:szCs w:val="24"/>
+          <w:highlight w:val="yellow"/>
         </w:rPr>
         <w:t>Людям нужно есть. Именно потому они выращивают растения и животных. Потравленные и пожжённые посевы, заражённые или украденные животны</w:t>
       </w:r>
@@ -4119,6 +4487,7 @@
           <w:rFonts w:ascii="Times New Roman" w:hAnsi="Times New Roman" w:cs="Times New Roman"/>
           <w:sz w:val="24"/>
           <w:szCs w:val="24"/>
+          <w:highlight w:val="yellow"/>
         </w:rPr>
         <w:t>е</w:t>
       </w:r>
@@ -4127,6 +4496,7 @@
           <w:rFonts w:ascii="Times New Roman" w:hAnsi="Times New Roman" w:cs="Times New Roman"/>
           <w:sz w:val="24"/>
           <w:szCs w:val="24"/>
+          <w:highlight w:val="yellow"/>
         </w:rPr>
         <w:t>, отравленные продукты в амбарах – тоже уважительная причина сокращения численности населения.</w:t>
       </w:r>
@@ -4140,13 +4510,15 @@
           <w:rFonts w:ascii="Times New Roman" w:hAnsi="Times New Roman" w:cs="Times New Roman"/>
           <w:sz w:val="24"/>
           <w:szCs w:val="24"/>
-        </w:rPr>
-      </w:pPr>
-      <w:r>
-        <w:rPr>
-          <w:rFonts w:ascii="Times New Roman" w:hAnsi="Times New Roman" w:cs="Times New Roman"/>
-          <w:sz w:val="24"/>
-          <w:szCs w:val="24"/>
+          <w:highlight w:val="yellow"/>
+        </w:rPr>
+      </w:pPr>
+      <w:r>
+        <w:rPr>
+          <w:rFonts w:ascii="Times New Roman" w:hAnsi="Times New Roman" w:cs="Times New Roman"/>
+          <w:sz w:val="24"/>
+          <w:szCs w:val="24"/>
+          <w:highlight w:val="yellow"/>
         </w:rPr>
         <w:t xml:space="preserve">Одежда и доспехи, инструменты и оружие – всё со временем изнашивается и приходит в негодность. Для нормального функционирования </w:t>
       </w:r>
@@ -4155,6 +4527,7 @@
           <w:rFonts w:ascii="Times New Roman" w:hAnsi="Times New Roman" w:cs="Times New Roman"/>
           <w:sz w:val="24"/>
           <w:szCs w:val="24"/>
+          <w:highlight w:val="yellow"/>
         </w:rPr>
         <w:t xml:space="preserve">людского поселения в нём самом или </w:t>
       </w:r>
@@ -4163,6 +4536,7 @@
           <w:rFonts w:ascii="Times New Roman" w:hAnsi="Times New Roman" w:cs="Times New Roman"/>
           <w:sz w:val="24"/>
           <w:szCs w:val="24"/>
+          <w:highlight w:val="yellow"/>
         </w:rPr>
         <w:t xml:space="preserve">неподалёку должны </w:t>
       </w:r>
@@ -4171,6 +4545,7 @@
           <w:rFonts w:ascii="Times New Roman" w:hAnsi="Times New Roman" w:cs="Times New Roman"/>
           <w:sz w:val="24"/>
           <w:szCs w:val="24"/>
+          <w:highlight w:val="yellow"/>
         </w:rPr>
         <w:t>находиться</w:t>
       </w:r>
@@ -4179,6 +4554,7 @@
           <w:rFonts w:ascii="Times New Roman" w:hAnsi="Times New Roman" w:cs="Times New Roman"/>
           <w:sz w:val="24"/>
           <w:szCs w:val="24"/>
+          <w:highlight w:val="yellow"/>
         </w:rPr>
         <w:t xml:space="preserve"> мастерские, мельницы, кузницы, шахты и тому подобное.</w:t>
       </w:r>
@@ -4199,6 +4575,7 @@
           <w:rFonts w:ascii="Times New Roman" w:hAnsi="Times New Roman" w:cs="Times New Roman"/>
           <w:sz w:val="24"/>
           <w:szCs w:val="24"/>
+          <w:highlight w:val="yellow"/>
         </w:rPr>
         <w:t>В местах обитания людей ночью стараются зажигать освещение.</w:t>
       </w:r>
@@ -4223,8 +4600,6 @@
         <w:lastRenderedPageBreak/>
         <w:t>В двух словах – мир игры прекрасно живёт и обходится без игрока.</w:t>
       </w:r>
-      <w:bookmarkStart w:id="16" w:name="_GoBack"/>
-      <w:bookmarkEnd w:id="16"/>
     </w:p>
     <w:sectPr>
       <w:pgSz w:w="11906" w:h="16838"/>
@@ -4237,7 +4612,7 @@
 </file>
 
 <file path=word/numbering.xml><?xml version="1.0" encoding="utf-8"?>
-<w:numbering xmlns:wpc="http://schemas.microsoft.com/office/word/2010/wordprocessingCanvas" xmlns:cx="http://schemas.microsoft.com/office/drawing/2014/chartex" xmlns:cx1="http://schemas.microsoft.com/office/drawing/2015/9/8/chartex" xmlns:cx2="http://schemas.microsoft.com/office/drawing/2015/10/21/chartex" xmlns:cx3="http://schemas.microsoft.com/office/drawing/2016/5/9/chartex" xmlns:cx4="http://schemas.microsoft.com/office/drawing/2016/5/10/chartex" xmlns:cx5="http://schemas.microsoft.com/office/drawing/2016/5/11/chartex" xmlns:cx6="http://schemas.microsoft.com/office/drawing/2016/5/12/chartex" xmlns:cx7="http://schemas.microsoft.com/office/drawing/2016/5/13/chartex" xmlns:cx8="http://schemas.microsoft.com/office/drawing/2016/5/14/chartex" xmlns:mc="http://schemas.openxmlformats.org/markup-compatibility/2006" xmlns:aink="http://schemas.microsoft.com/office/drawing/2016/ink" xmlns:am3d="http://schemas.microsoft.com/office/drawing/2017/model3d" xmlns:o="urn:schemas-microsoft-com:office:office" xmlns:r="http://schemas.openxmlformats.org/officeDocument/2006/relationships" xmlns:m="http://schemas.openxmlformats.org/officeDocument/2006/math" xmlns:v="urn:schemas-microsoft-com:vml" xmlns:wp14="http://schemas.microsoft.com/office/word/2010/wordprocessingDrawing" xmlns:wp="http://schemas.openxmlformats.org/drawingml/2006/wordprocessingDrawing" xmlns:w10="urn:schemas-microsoft-com:office:word" xmlns:w="http://schemas.openxmlformats.org/wordprocessingml/2006/main" xmlns:w14="http://schemas.microsoft.com/office/word/2010/wordml" xmlns:w15="http://schemas.microsoft.com/office/word/2012/wordml" xmlns:w16cid="http://schemas.microsoft.com/office/word/2016/wordml/cid" xmlns:w16se="http://schemas.microsoft.com/office/word/2015/wordml/symex" xmlns:wpg="http://schemas.microsoft.com/office/word/2010/wordprocessingGroup" xmlns:wpi="http://schemas.microsoft.com/office/word/2010/wordprocessingInk" xmlns:wne="http://schemas.microsoft.com/office/word/2006/wordml" xmlns:wps="http://schemas.microsoft.com/office/word/2010/wordprocessingShape" mc:Ignorable="w14 w15 w16se w16cid wp14">
+<w:numbering xmlns:wpc="http://schemas.microsoft.com/office/word/2010/wordprocessingCanvas" xmlns:cx="http://schemas.microsoft.com/office/drawing/2014/chartex" xmlns:cx1="http://schemas.microsoft.com/office/drawing/2015/9/8/chartex" xmlns:cx2="http://schemas.microsoft.com/office/drawing/2015/10/21/chartex" xmlns:cx3="http://schemas.microsoft.com/office/drawing/2016/5/9/chartex" xmlns:cx4="http://schemas.microsoft.com/office/drawing/2016/5/10/chartex" xmlns:cx5="http://schemas.microsoft.com/office/drawing/2016/5/11/chartex" xmlns:cx6="http://schemas.microsoft.com/office/drawing/2016/5/12/chartex" xmlns:cx7="http://schemas.microsoft.com/office/drawing/2016/5/13/chartex" xmlns:cx8="http://schemas.microsoft.com/office/drawing/2016/5/14/chartex" xmlns:mc="http://schemas.openxmlformats.org/markup-compatibility/2006" xmlns:aink="http://schemas.microsoft.com/office/drawing/2016/ink" xmlns:am3d="http://schemas.microsoft.com/office/drawing/2017/model3d" xmlns:o="urn:schemas-microsoft-com:office:office" xmlns:oel="http://schemas.microsoft.com/office/2019/extlst" xmlns:r="http://schemas.openxmlformats.org/officeDocument/2006/relationships" xmlns:m="http://schemas.openxmlformats.org/officeDocument/2006/math" xmlns:v="urn:schemas-microsoft-com:vml" xmlns:wp14="http://schemas.microsoft.com/office/word/2010/wordprocessingDrawing" xmlns:wp="http://schemas.openxmlformats.org/drawingml/2006/wordprocessingDrawing" xmlns:w10="urn:schemas-microsoft-com:office:word" xmlns:w="http://schemas.openxmlformats.org/wordprocessingml/2006/main" xmlns:w14="http://schemas.microsoft.com/office/word/2010/wordml" xmlns:w15="http://schemas.microsoft.com/office/word/2012/wordml" xmlns:w16cex="http://schemas.microsoft.com/office/word/2018/wordml/cex" xmlns:w16cid="http://schemas.microsoft.com/office/word/2016/wordml/cid" xmlns:w16="http://schemas.microsoft.com/office/word/2018/wordml" xmlns:w16du="http://schemas.microsoft.com/office/word/2023/wordml/word16du" xmlns:w16sdtdh="http://schemas.microsoft.com/office/word/2020/wordml/sdtdatahash" xmlns:w16se="http://schemas.microsoft.com/office/word/2015/wordml/symex" xmlns:wpg="http://schemas.microsoft.com/office/word/2010/wordprocessingGroup" xmlns:wpi="http://schemas.microsoft.com/office/word/2010/wordprocessingInk" xmlns:wne="http://schemas.microsoft.com/office/word/2006/wordml" xmlns:wps="http://schemas.microsoft.com/office/word/2010/wordprocessingShape" mc:Ignorable="w14 w15 w16se w16cid w16 w16cex w16sdtdh w16du wp14">
   <w:abstractNum w:abstractNumId="0" w15:restartNumberingAfterBreak="0">
     <w:nsid w:val="1BB47FF7"/>
     <w:multiLevelType w:val="hybridMultilevel"/>
@@ -4672,23 +5047,23 @@
       </w:rPr>
     </w:lvl>
   </w:abstractNum>
-  <w:num w:numId="1">
+  <w:num w:numId="1" w16cid:durableId="1666005683">
     <w:abstractNumId w:val="2"/>
   </w:num>
-  <w:num w:numId="2">
+  <w:num w:numId="2" w16cid:durableId="2141800720">
     <w:abstractNumId w:val="1"/>
   </w:num>
-  <w:num w:numId="3">
+  <w:num w:numId="3" w16cid:durableId="2126536768">
     <w:abstractNumId w:val="3"/>
   </w:num>
-  <w:num w:numId="4">
+  <w:num w:numId="4" w16cid:durableId="2026789128">
     <w:abstractNumId w:val="0"/>
   </w:num>
 </w:numbering>
 </file>
 
 <file path=word/styles.xml><?xml version="1.0" encoding="utf-8"?>
-<w:styles xmlns:mc="http://schemas.openxmlformats.org/markup-compatibility/2006" xmlns:r="http://schemas.openxmlformats.org/officeDocument/2006/relationships" xmlns:w="http://schemas.openxmlformats.org/wordprocessingml/2006/main" xmlns:w14="http://schemas.microsoft.com/office/word/2010/wordml" xmlns:w15="http://schemas.microsoft.com/office/word/2012/wordml" xmlns:w16cid="http://schemas.microsoft.com/office/word/2016/wordml/cid" xmlns:w16se="http://schemas.microsoft.com/office/word/2015/wordml/symex" mc:Ignorable="w14 w15 w16se w16cid">
+<w:styles xmlns:mc="http://schemas.openxmlformats.org/markup-compatibility/2006" xmlns:r="http://schemas.openxmlformats.org/officeDocument/2006/relationships" xmlns:w="http://schemas.openxmlformats.org/wordprocessingml/2006/main" xmlns:w14="http://schemas.microsoft.com/office/word/2010/wordml" xmlns:w15="http://schemas.microsoft.com/office/word/2012/wordml" xmlns:w16cex="http://schemas.microsoft.com/office/word/2018/wordml/cex" xmlns:w16cid="http://schemas.microsoft.com/office/word/2016/wordml/cid" xmlns:w16="http://schemas.microsoft.com/office/word/2018/wordml" xmlns:w16du="http://schemas.microsoft.com/office/word/2023/wordml/word16du" xmlns:w16sdtdh="http://schemas.microsoft.com/office/word/2020/wordml/sdtdatahash" xmlns:w16se="http://schemas.microsoft.com/office/word/2015/wordml/symex" mc:Ignorable="w14 w15 w16se w16cid w16 w16cex w16sdtdh w16du">
   <w:docDefaults>
     <w:rPrDefault>
       <w:rPr>
@@ -4704,7 +5079,7 @@
       </w:pPr>
     </w:pPrDefault>
   </w:docDefaults>
-  <w:latentStyles w:defLockedState="0" w:defUIPriority="99" w:defSemiHidden="0" w:defUnhideWhenUsed="0" w:defQFormat="0" w:count="375">
+  <w:latentStyles w:defLockedState="0" w:defUIPriority="99" w:defSemiHidden="0" w:defUnhideWhenUsed="0" w:defQFormat="0" w:count="376">
     <w:lsdException w:name="Normal" w:uiPriority="0" w:qFormat="1"/>
     <w:lsdException w:name="heading 1" w:uiPriority="9" w:qFormat="1"/>
     <w:lsdException w:name="heading 2" w:semiHidden="1" w:uiPriority="9" w:unhideWhenUsed="1" w:qFormat="1"/>
@@ -5080,6 +5455,7 @@
     <w:lsdException w:name="Smart Hyperlink" w:semiHidden="1" w:unhideWhenUsed="1"/>
     <w:lsdException w:name="Hashtag" w:semiHidden="1" w:unhideWhenUsed="1"/>
     <w:lsdException w:name="Unresolved Mention" w:semiHidden="1" w:unhideWhenUsed="1"/>
+    <w:lsdException w:name="Smart Link" w:semiHidden="1" w:unhideWhenUsed="1"/>
   </w:latentStyles>
   <w:style w:type="paragraph" w:default="1" w:styleId="Normal">
     <w:name w:val="Normal"/>

</xml_diff>

<commit_message>
Write social part stub to spec.
</commit_message>
<xml_diff>
--- a/Documentation/Дизайн документ для моего рогалика.docx
+++ b/Documentation/Дизайн документ для моего рогалика.docx
@@ -2389,10 +2389,24 @@
     </w:p>
     <w:p>
       <w:pPr>
+        <w:rPr>
+          <w:rFonts w:asciiTheme="majorHAnsi" w:eastAsiaTheme="majorEastAsia" w:hAnsiTheme="majorHAnsi" w:cstheme="majorBidi"/>
+          <w:color w:val="2E74B5" w:themeColor="accent1" w:themeShade="BF"/>
+          <w:sz w:val="32"/>
+          <w:szCs w:val="32"/>
+        </w:rPr>
+      </w:pPr>
+      <w:bookmarkStart w:id="11" w:name="_Toc494293390"/>
+      <w:r>
+        <w:br w:type="page"/>
+      </w:r>
+    </w:p>
+    <w:p>
+      <w:pPr>
         <w:pStyle w:val="Heading1"/>
       </w:pPr>
-      <w:bookmarkStart w:id="11" w:name="_Toc494293390"/>
-      <w:r>
+      <w:r>
+        <w:lastRenderedPageBreak/>
         <w:t>Существа</w:t>
       </w:r>
       <w:bookmarkEnd w:id="11"/>
@@ -2752,7 +2766,6 @@
           <w:sz w:val="24"/>
           <w:szCs w:val="24"/>
         </w:rPr>
-        <w:lastRenderedPageBreak/>
         <w:t xml:space="preserve">При </w:t>
       </w:r>
       <w:r>
@@ -3345,7 +3358,16 @@
           <w:sz w:val="24"/>
           <w:szCs w:val="24"/>
         </w:rPr>
-        <w:t xml:space="preserve">Все живые существа имеют инвентарь по умолчанию, который содержит их части тела и всё то, что можно поднять с их трупа. Помимо этого, персонажи могут носить на себе предметы гардероба, перечисленные ниже. Строго говоря, каждое существо может </w:t>
+        <w:t xml:space="preserve">Все живые существа имеют инвентарь по умолчанию, который содержит их части тела и всё то, что можно поднять с их трупа. Помимо этого, персонажи могут носить на </w:t>
+      </w:r>
+      <w:r>
+        <w:rPr>
+          <w:rFonts w:ascii="Times New Roman" w:hAnsi="Times New Roman" w:cs="Times New Roman"/>
+          <w:sz w:val="24"/>
+          <w:szCs w:val="24"/>
+        </w:rPr>
+        <w:lastRenderedPageBreak/>
+        <w:t xml:space="preserve">себе предметы гардероба, перечисленные ниже. Строго говоря, каждое существо может </w:t>
       </w:r>
       <w:r>
         <w:rPr>
@@ -3889,7 +3911,6 @@
           <w:sz w:val="24"/>
           <w:szCs w:val="24"/>
         </w:rPr>
-        <w:lastRenderedPageBreak/>
         <w:t>Персонаж может носить на себе несколько вещей-</w:t>
       </w:r>
       <w:proofErr w:type="spellStart"/>
@@ -4211,6 +4232,7 @@
         <w:pStyle w:val="Heading2"/>
       </w:pPr>
       <w:r>
+        <w:lastRenderedPageBreak/>
         <w:t xml:space="preserve"> </w:t>
       </w:r>
       <w:bookmarkStart w:id="16" w:name="_Toc494293395"/>
@@ -4579,17 +4601,238 @@
           <w:rFonts w:ascii="Times New Roman" w:hAnsi="Times New Roman" w:cs="Times New Roman"/>
           <w:sz w:val="24"/>
           <w:szCs w:val="24"/>
-        </w:rPr>
-      </w:pPr>
-      <w:r>
-        <w:rPr>
-          <w:rFonts w:ascii="Times New Roman" w:hAnsi="Times New Roman" w:cs="Times New Roman"/>
-          <w:sz w:val="24"/>
-          <w:szCs w:val="24"/>
-        </w:rPr>
+          <w:lang w:val="en-US"/>
+        </w:rPr>
+      </w:pPr>
+      <w:r>
+        <w:rPr>
+          <w:rFonts w:ascii="Times New Roman" w:hAnsi="Times New Roman" w:cs="Times New Roman"/>
+          <w:sz w:val="24"/>
+          <w:szCs w:val="24"/>
+        </w:rPr>
+        <w:t>В двух словах – мир игры прекрасно живёт и обходится без игрока.</w:t>
+      </w:r>
+    </w:p>
+    <w:p>
+      <w:pPr>
+        <w:rPr>
+          <w:rFonts w:ascii="Times New Roman" w:hAnsi="Times New Roman" w:cs="Times New Roman"/>
+          <w:sz w:val="24"/>
+          <w:szCs w:val="24"/>
+          <w:lang w:val="en-US"/>
+        </w:rPr>
+      </w:pPr>
+      <w:r>
+        <w:rPr>
+          <w:rFonts w:ascii="Times New Roman" w:hAnsi="Times New Roman" w:cs="Times New Roman"/>
+          <w:sz w:val="24"/>
+          <w:szCs w:val="24"/>
+          <w:lang w:val="en-US"/>
+        </w:rPr>
+        <w:br w:type="page"/>
+      </w:r>
+    </w:p>
+    <w:p>
+      <w:pPr>
+        <w:pStyle w:val="Heading1"/>
+      </w:pPr>
+      <w:r>
         <w:lastRenderedPageBreak/>
-        <w:t>В двух словах – мир игры прекрасно живёт и обходится без игрока.</w:t>
-      </w:r>
+        <w:t>Общество</w:t>
+      </w:r>
+    </w:p>
+    <w:p>
+      <w:pPr>
+        <w:spacing w:after="0" w:line="240" w:lineRule="auto"/>
+        <w:ind w:firstLine="567"/>
+        <w:jc w:val="both"/>
+        <w:rPr>
+          <w:rFonts w:ascii="Times New Roman" w:hAnsi="Times New Roman" w:cs="Times New Roman"/>
+          <w:sz w:val="24"/>
+          <w:szCs w:val="24"/>
+        </w:rPr>
+      </w:pPr>
+      <w:r>
+        <w:rPr>
+          <w:rFonts w:ascii="Times New Roman" w:hAnsi="Times New Roman" w:cs="Times New Roman"/>
+          <w:sz w:val="24"/>
+          <w:szCs w:val="24"/>
+        </w:rPr>
+        <w:t xml:space="preserve">Люди относятся к разным </w:t>
+      </w:r>
+      <w:r>
+        <w:rPr>
+          <w:rFonts w:ascii="Times New Roman" w:hAnsi="Times New Roman" w:cs="Times New Roman"/>
+          <w:sz w:val="24"/>
+          <w:szCs w:val="24"/>
+          <w:highlight w:val="yellow"/>
+        </w:rPr>
+        <w:t>народам</w:t>
+      </w:r>
+      <w:r>
+        <w:rPr>
+          <w:rFonts w:ascii="Times New Roman" w:hAnsi="Times New Roman" w:cs="Times New Roman"/>
+          <w:sz w:val="24"/>
+          <w:szCs w:val="24"/>
+        </w:rPr>
+        <w:t xml:space="preserve">, которые имеют свои </w:t>
+      </w:r>
+      <w:r>
+        <w:rPr>
+          <w:rFonts w:ascii="Times New Roman" w:hAnsi="Times New Roman" w:cs="Times New Roman"/>
+          <w:sz w:val="24"/>
+          <w:szCs w:val="24"/>
+          <w:highlight w:val="yellow"/>
+        </w:rPr>
+        <w:t>сильные и слабые сторон</w:t>
+      </w:r>
+      <w:r>
+        <w:rPr>
+          <w:rFonts w:ascii="Times New Roman" w:hAnsi="Times New Roman" w:cs="Times New Roman"/>
+          <w:sz w:val="24"/>
+          <w:szCs w:val="24"/>
+        </w:rPr>
+        <w:t xml:space="preserve">ы, а также </w:t>
+      </w:r>
+      <w:r>
+        <w:rPr>
+          <w:rFonts w:ascii="Times New Roman" w:hAnsi="Times New Roman" w:cs="Times New Roman"/>
+          <w:sz w:val="24"/>
+          <w:szCs w:val="24"/>
+          <w:highlight w:val="yellow"/>
+        </w:rPr>
+        <w:t>особенности внешности</w:t>
+      </w:r>
+      <w:r>
+        <w:rPr>
+          <w:rFonts w:ascii="Times New Roman" w:hAnsi="Times New Roman" w:cs="Times New Roman"/>
+          <w:sz w:val="24"/>
+          <w:szCs w:val="24"/>
+        </w:rPr>
+        <w:t xml:space="preserve"> и </w:t>
+      </w:r>
+      <w:r>
+        <w:rPr>
+          <w:rFonts w:ascii="Times New Roman" w:hAnsi="Times New Roman" w:cs="Times New Roman"/>
+          <w:sz w:val="24"/>
+          <w:szCs w:val="24"/>
+          <w:highlight w:val="yellow"/>
+        </w:rPr>
+        <w:t>язык</w:t>
+      </w:r>
+      <w:r>
+        <w:rPr>
+          <w:rFonts w:ascii="Times New Roman" w:hAnsi="Times New Roman" w:cs="Times New Roman"/>
+          <w:sz w:val="24"/>
+          <w:szCs w:val="24"/>
+        </w:rPr>
+        <w:t xml:space="preserve">. Регионы (и в особенности населённые пункты) относятся к разным </w:t>
+      </w:r>
+      <w:r>
+        <w:rPr>
+          <w:rFonts w:ascii="Times New Roman" w:hAnsi="Times New Roman" w:cs="Times New Roman"/>
+          <w:sz w:val="24"/>
+          <w:szCs w:val="24"/>
+          <w:highlight w:val="yellow"/>
+        </w:rPr>
+        <w:t>странам</w:t>
+      </w:r>
+      <w:r>
+        <w:rPr>
+          <w:rFonts w:ascii="Times New Roman" w:hAnsi="Times New Roman" w:cs="Times New Roman"/>
+          <w:sz w:val="24"/>
+          <w:szCs w:val="24"/>
+        </w:rPr>
+        <w:t xml:space="preserve">, которые имеют свой </w:t>
+      </w:r>
+      <w:r>
+        <w:rPr>
+          <w:rFonts w:ascii="Times New Roman" w:hAnsi="Times New Roman" w:cs="Times New Roman"/>
+          <w:sz w:val="24"/>
+          <w:szCs w:val="24"/>
+          <w:highlight w:val="yellow"/>
+        </w:rPr>
+        <w:t>язык</w:t>
+      </w:r>
+      <w:r>
+        <w:rPr>
+          <w:rFonts w:ascii="Times New Roman" w:hAnsi="Times New Roman" w:cs="Times New Roman"/>
+          <w:sz w:val="24"/>
+          <w:szCs w:val="24"/>
+        </w:rPr>
+        <w:t xml:space="preserve">, </w:t>
+      </w:r>
+      <w:r>
+        <w:rPr>
+          <w:rFonts w:ascii="Times New Roman" w:hAnsi="Times New Roman" w:cs="Times New Roman"/>
+          <w:sz w:val="24"/>
+          <w:szCs w:val="24"/>
+          <w:highlight w:val="yellow"/>
+        </w:rPr>
+        <w:t>валюту</w:t>
+      </w:r>
+      <w:r>
+        <w:rPr>
+          <w:rFonts w:ascii="Times New Roman" w:hAnsi="Times New Roman" w:cs="Times New Roman"/>
+          <w:sz w:val="24"/>
+          <w:szCs w:val="24"/>
+        </w:rPr>
+        <w:t xml:space="preserve"> и </w:t>
+      </w:r>
+      <w:r>
+        <w:rPr>
+          <w:rFonts w:ascii="Times New Roman" w:hAnsi="Times New Roman" w:cs="Times New Roman"/>
+          <w:sz w:val="24"/>
+          <w:szCs w:val="24"/>
+          <w:highlight w:val="yellow"/>
+        </w:rPr>
+        <w:t>руководящую иерархию</w:t>
+      </w:r>
+      <w:r>
+        <w:rPr>
+          <w:rFonts w:ascii="Times New Roman" w:hAnsi="Times New Roman" w:cs="Times New Roman"/>
+          <w:sz w:val="24"/>
+          <w:szCs w:val="24"/>
+        </w:rPr>
+        <w:t>.</w:t>
+      </w:r>
+      <w:r>
+        <w:rPr>
+          <w:rFonts w:ascii="Times New Roman" w:hAnsi="Times New Roman" w:cs="Times New Roman"/>
+          <w:sz w:val="24"/>
+          <w:szCs w:val="24"/>
+        </w:rPr>
+        <w:t xml:space="preserve"> Мир при генерации создаёт продолжительную </w:t>
+      </w:r>
+      <w:r>
+        <w:rPr>
+          <w:rFonts w:ascii="Times New Roman" w:hAnsi="Times New Roman" w:cs="Times New Roman"/>
+          <w:sz w:val="24"/>
+          <w:szCs w:val="24"/>
+          <w:highlight w:val="yellow"/>
+        </w:rPr>
+        <w:t>историю</w:t>
+      </w:r>
+      <w:r>
+        <w:rPr>
+          <w:rFonts w:ascii="Times New Roman" w:hAnsi="Times New Roman" w:cs="Times New Roman"/>
+          <w:sz w:val="24"/>
+          <w:szCs w:val="24"/>
+        </w:rPr>
+        <w:t xml:space="preserve"> для каждого народа и государства.</w:t>
+      </w:r>
+    </w:p>
+    <w:p>
+      <w:pPr>
+        <w:spacing w:after="0" w:line="240" w:lineRule="auto"/>
+        <w:ind w:firstLine="567"/>
+        <w:jc w:val="both"/>
+        <w:rPr>
+          <w:rFonts w:ascii="Times New Roman" w:hAnsi="Times New Roman" w:cs="Times New Roman"/>
+          <w:sz w:val="24"/>
+          <w:szCs w:val="24"/>
+        </w:rPr>
+      </w:pPr>
     </w:p>
     <w:sectPr>
       <w:pgSz w:w="11906" w:h="16838"/>

</xml_diff>